<commit_message>
Modify a bit for document How to use the AQUBIO Service Tool v1.0.docx
</commit_message>
<xml_diff>
--- a/How to use the AQUBIO Service Tool v1.0.docx
+++ b/How to use the AQUBIO Service Tool v1.0.docx
@@ -4222,7 +4222,21 @@
         <w:rPr>
           <w:rFonts w:ascii="Times New Roman" w:hAnsi="Times New Roman" w:cs="Times New Roman"/>
         </w:rPr>
-        <w:t>AQUBIO board via Bluetooth and Wifi.</w:t>
+        <w:t xml:space="preserve">AQUBIO board via Bluetooth and </w:t>
+      </w:r>
+      <w:proofErr w:type="spellStart"/>
+      <w:r>
+        <w:rPr>
+          <w:rFonts w:ascii="Times New Roman" w:hAnsi="Times New Roman" w:cs="Times New Roman"/>
+        </w:rPr>
+        <w:t>Wifi</w:t>
+      </w:r>
+      <w:proofErr w:type="spellEnd"/>
+      <w:r>
+        <w:rPr>
+          <w:rFonts w:ascii="Times New Roman" w:hAnsi="Times New Roman" w:cs="Times New Roman"/>
+        </w:rPr>
+        <w:t>.</w:t>
       </w:r>
     </w:p>
     <w:p>
@@ -4591,17 +4605,26 @@
         </w:rPr>
         <w:t xml:space="preserve">ose file </w:t>
       </w:r>
+      <w:proofErr w:type="spellStart"/>
       <w:r>
         <w:rPr>
           <w:rFonts w:ascii="Times New Roman" w:hAnsi="Times New Roman" w:cs="Times New Roman"/>
         </w:rPr>
         <w:t>AQUBIO_service_tool.apk</w:t>
       </w:r>
-      <w:r>
-        <w:rPr>
-          <w:rFonts w:ascii="Times New Roman" w:hAnsi="Times New Roman" w:cs="Times New Roman"/>
-        </w:rPr>
-        <w:t xml:space="preserve"> to install</w:t>
+      <w:proofErr w:type="spellEnd"/>
+      <w:r>
+        <w:rPr>
+          <w:rFonts w:ascii="Times New Roman" w:hAnsi="Times New Roman" w:cs="Times New Roman"/>
+        </w:rPr>
+        <w:t xml:space="preserve"> to </w:t>
+      </w:r>
+      <w:proofErr w:type="gramStart"/>
+      <w:r>
+        <w:rPr>
+          <w:rFonts w:ascii="Times New Roman" w:hAnsi="Times New Roman" w:cs="Times New Roman"/>
+        </w:rPr>
+        <w:t>install</w:t>
       </w:r>
       <w:r>
         <w:rPr>
@@ -4615,6 +4638,7 @@
         </w:rPr>
         <w:t>.</w:t>
       </w:r>
+      <w:proofErr w:type="gramEnd"/>
     </w:p>
     <w:p>
       <w:pPr>
@@ -4973,8 +4997,16 @@
         <w:rPr>
           <w:rFonts w:ascii="Times New Roman" w:hAnsi="Times New Roman" w:cs="Times New Roman"/>
         </w:rPr>
-        <w:t xml:space="preserve"> by the way as below :</w:t>
-      </w:r>
+        <w:t xml:space="preserve"> by the way as </w:t>
+      </w:r>
+      <w:proofErr w:type="gramStart"/>
+      <w:r>
+        <w:rPr>
+          <w:rFonts w:ascii="Times New Roman" w:hAnsi="Times New Roman" w:cs="Times New Roman"/>
+        </w:rPr>
+        <w:t>below :</w:t>
+      </w:r>
+      <w:proofErr w:type="gramEnd"/>
     </w:p>
     <w:p>
       <w:pPr>
@@ -5403,6 +5435,7 @@
                 <w:b/>
               </w:rPr>
             </w:pPr>
+            <w:proofErr w:type="spellStart"/>
             <w:r>
               <w:rPr>
                 <w:rFonts w:ascii="Times New Roman" w:hAnsi="Times New Roman" w:cs="Times New Roman" w:hint="eastAsia"/>
@@ -5410,6 +5443,7 @@
               </w:rPr>
               <w:t>内包物</w:t>
             </w:r>
+            <w:proofErr w:type="spellEnd"/>
             <w:r>
               <w:rPr>
                 <w:rFonts w:ascii="Times New Roman" w:hAnsi="Times New Roman" w:cs="Times New Roman"/>
@@ -5444,12 +5478,14 @@
                 <w:rFonts w:ascii="Times New Roman" w:hAnsi="Times New Roman" w:cs="Times New Roman"/>
               </w:rPr>
             </w:pPr>
+            <w:proofErr w:type="spellStart"/>
             <w:r>
               <w:rPr>
                 <w:rFonts w:ascii="Times New Roman" w:hAnsi="Times New Roman" w:cs="Times New Roman" w:hint="eastAsia"/>
               </w:rPr>
               <w:t>認証機</w:t>
             </w:r>
+            <w:proofErr w:type="spellEnd"/>
           </w:p>
         </w:tc>
         <w:tc>
@@ -5522,6 +5558,7 @@
                 <w:rFonts w:ascii="Times New Roman" w:hAnsi="Times New Roman" w:cs="Times New Roman"/>
               </w:rPr>
             </w:pPr>
+            <w:proofErr w:type="spellStart"/>
             <w:r>
               <w:rPr>
                 <w:rFonts w:ascii="Times New Roman" w:hAnsi="Times New Roman" w:cs="Times New Roman" w:hint="eastAsia"/>
@@ -5534,6 +5571,7 @@
               </w:rPr>
               <w:t>基板</w:t>
             </w:r>
+            <w:proofErr w:type="spellEnd"/>
           </w:p>
         </w:tc>
         <w:tc>
@@ -5688,6 +5726,7 @@
                             <w:pPr>
                               <w:jc w:val="center"/>
                             </w:pPr>
+                            <w:proofErr w:type="spellStart"/>
                             <w:r>
                               <w:rPr>
                                 <w:rFonts w:ascii="Times New Roman" w:hAnsi="Times New Roman" w:cs="Times New Roman" w:hint="eastAsia"/>
@@ -5700,6 +5739,7 @@
                               </w:rPr>
                               <w:t>基板</w:t>
                             </w:r>
+                            <w:proofErr w:type="spellEnd"/>
                           </w:p>
                         </w:txbxContent>
                       </wps:txbx>
@@ -5727,6 +5767,7 @@
                       <w:pPr>
                         <w:jc w:val="center"/>
                       </w:pPr>
+                      <w:proofErr w:type="spellStart"/>
                       <w:r>
                         <w:rPr>
                           <w:rFonts w:ascii="Times New Roman" w:hAnsi="Times New Roman" w:cs="Times New Roman" w:hint="eastAsia"/>
@@ -5739,6 +5780,7 @@
                         </w:rPr>
                         <w:t>基板</w:t>
                       </w:r>
+                      <w:proofErr w:type="spellEnd"/>
                     </w:p>
                   </w:txbxContent>
                 </v:textbox>
@@ -6058,12 +6100,14 @@
                             <w:pPr>
                               <w:jc w:val="center"/>
                             </w:pPr>
+                            <w:proofErr w:type="spellStart"/>
                             <w:r>
                               <w:rPr>
                                 <w:rFonts w:ascii="Times New Roman" w:hAnsi="Times New Roman" w:cs="Times New Roman" w:hint="eastAsia"/>
                               </w:rPr>
                               <w:t>認証機</w:t>
                             </w:r>
+                            <w:proofErr w:type="spellEnd"/>
                           </w:p>
                         </w:txbxContent>
                       </wps:txbx>
@@ -6091,12 +6135,14 @@
                       <w:pPr>
                         <w:jc w:val="center"/>
                       </w:pPr>
+                      <w:proofErr w:type="spellStart"/>
                       <w:r>
                         <w:rPr>
                           <w:rFonts w:ascii="Times New Roman" w:hAnsi="Times New Roman" w:cs="Times New Roman" w:hint="eastAsia"/>
                         </w:rPr>
                         <w:t>認証機</w:t>
                       </w:r>
+                      <w:proofErr w:type="spellEnd"/>
                     </w:p>
                   </w:txbxContent>
                 </v:textbox>
@@ -7220,13 +7266,23 @@
                                 <w:szCs w:val="14"/>
                               </w:rPr>
                             </w:pPr>
+                            <w:proofErr w:type="gramStart"/>
                             <w:r>
                               <w:rPr>
                                 <w:rFonts w:ascii="Times New Roman" w:hAnsi="Times New Roman" w:cs="Times New Roman"/>
                                 <w:sz w:val="14"/>
                                 <w:szCs w:val="14"/>
                               </w:rPr>
-                              <w:t>10:32:54 : No ST-LINK detected</w:t>
+                              <w:t>10:32:54 :</w:t>
+                            </w:r>
+                            <w:proofErr w:type="gramEnd"/>
+                            <w:r>
+                              <w:rPr>
+                                <w:rFonts w:ascii="Times New Roman" w:hAnsi="Times New Roman" w:cs="Times New Roman"/>
+                                <w:sz w:val="14"/>
+                                <w:szCs w:val="14"/>
+                              </w:rPr>
+                              <w:t xml:space="preserve"> No ST-LINK detected</w:t>
                             </w:r>
                           </w:p>
                           <w:p>
@@ -7238,13 +7294,23 @@
                                 <w:szCs w:val="14"/>
                               </w:rPr>
                             </w:pPr>
+                            <w:proofErr w:type="gramStart"/>
                             <w:r>
                               <w:rPr>
                                 <w:rFonts w:ascii="Times New Roman" w:hAnsi="Times New Roman" w:cs="Times New Roman"/>
                                 <w:sz w:val="14"/>
                                 <w:szCs w:val="14"/>
                               </w:rPr>
-                              <w:t>10:33:05 : ST-LINK SN : 50FF6E067265575446201367</w:t>
+                              <w:t>10:33:05 :</w:t>
+                            </w:r>
+                            <w:proofErr w:type="gramEnd"/>
+                            <w:r>
+                              <w:rPr>
+                                <w:rFonts w:ascii="Times New Roman" w:hAnsi="Times New Roman" w:cs="Times New Roman"/>
+                                <w:sz w:val="14"/>
+                                <w:szCs w:val="14"/>
+                              </w:rPr>
+                              <w:t xml:space="preserve"> ST-LINK SN : 50FF6E067265575446201367</w:t>
                             </w:r>
                           </w:p>
                           <w:p>
@@ -7256,13 +7322,23 @@
                                 <w:szCs w:val="14"/>
                               </w:rPr>
                             </w:pPr>
+                            <w:proofErr w:type="gramStart"/>
                             <w:r>
                               <w:rPr>
                                 <w:rFonts w:ascii="Times New Roman" w:hAnsi="Times New Roman" w:cs="Times New Roman"/>
                                 <w:sz w:val="14"/>
                                 <w:szCs w:val="14"/>
                               </w:rPr>
-                              <w:t>10:33:05 : ST-LINK Firmware version : V2J27S6</w:t>
+                              <w:t>10:33:05 :</w:t>
+                            </w:r>
+                            <w:proofErr w:type="gramEnd"/>
+                            <w:r>
+                              <w:rPr>
+                                <w:rFonts w:ascii="Times New Roman" w:hAnsi="Times New Roman" w:cs="Times New Roman"/>
+                                <w:sz w:val="14"/>
+                                <w:szCs w:val="14"/>
+                              </w:rPr>
+                              <w:t xml:space="preserve"> ST-LINK Firmware version : V2J27S6</w:t>
                             </w:r>
                           </w:p>
                           <w:p>
@@ -7274,13 +7350,23 @@
                                 <w:szCs w:val="14"/>
                               </w:rPr>
                             </w:pPr>
+                            <w:proofErr w:type="gramStart"/>
                             <w:r>
                               <w:rPr>
                                 <w:rFonts w:ascii="Times New Roman" w:hAnsi="Times New Roman" w:cs="Times New Roman"/>
                                 <w:sz w:val="14"/>
                                 <w:szCs w:val="14"/>
                               </w:rPr>
-                              <w:t>10:33:05 : Connected via SWD.</w:t>
+                              <w:t>10:33:05 :</w:t>
+                            </w:r>
+                            <w:proofErr w:type="gramEnd"/>
+                            <w:r>
+                              <w:rPr>
+                                <w:rFonts w:ascii="Times New Roman" w:hAnsi="Times New Roman" w:cs="Times New Roman"/>
+                                <w:sz w:val="14"/>
+                                <w:szCs w:val="14"/>
+                              </w:rPr>
+                              <w:t xml:space="preserve"> Connected via SWD.</w:t>
                             </w:r>
                           </w:p>
                           <w:p>
@@ -7292,13 +7378,23 @@
                                 <w:szCs w:val="14"/>
                               </w:rPr>
                             </w:pPr>
+                            <w:proofErr w:type="gramStart"/>
                             <w:r>
                               <w:rPr>
                                 <w:rFonts w:ascii="Times New Roman" w:hAnsi="Times New Roman" w:cs="Times New Roman"/>
                                 <w:sz w:val="14"/>
                                 <w:szCs w:val="14"/>
                               </w:rPr>
-                              <w:t>10:33:05 : SWD Frequency = 480 KHz.</w:t>
+                              <w:t>10:33:05 :</w:t>
+                            </w:r>
+                            <w:proofErr w:type="gramEnd"/>
+                            <w:r>
+                              <w:rPr>
+                                <w:rFonts w:ascii="Times New Roman" w:hAnsi="Times New Roman" w:cs="Times New Roman"/>
+                                <w:sz w:val="14"/>
+                                <w:szCs w:val="14"/>
+                              </w:rPr>
+                              <w:t xml:space="preserve"> SWD Frequency = 480 KHz.</w:t>
                             </w:r>
                             <w:r>
                               <w:rPr>
@@ -7318,13 +7414,23 @@
                                 <w:szCs w:val="14"/>
                               </w:rPr>
                             </w:pPr>
+                            <w:proofErr w:type="gramStart"/>
                             <w:r>
                               <w:rPr>
                                 <w:rFonts w:ascii="Times New Roman" w:hAnsi="Times New Roman" w:cs="Times New Roman"/>
                                 <w:sz w:val="14"/>
                                 <w:szCs w:val="14"/>
                               </w:rPr>
-                              <w:t>10:33:05 : Connection mode : Connect Under Reset.</w:t>
+                              <w:t>10:33:05 :</w:t>
+                            </w:r>
+                            <w:proofErr w:type="gramEnd"/>
+                            <w:r>
+                              <w:rPr>
+                                <w:rFonts w:ascii="Times New Roman" w:hAnsi="Times New Roman" w:cs="Times New Roman"/>
+                                <w:sz w:val="14"/>
+                                <w:szCs w:val="14"/>
+                              </w:rPr>
+                              <w:t xml:space="preserve"> Connection mode : Connect Under Reset.</w:t>
                             </w:r>
                           </w:p>
                           <w:p>
@@ -7336,13 +7442,23 @@
                                 <w:szCs w:val="14"/>
                               </w:rPr>
                             </w:pPr>
+                            <w:proofErr w:type="gramStart"/>
                             <w:r>
                               <w:rPr>
                                 <w:rFonts w:ascii="Times New Roman" w:hAnsi="Times New Roman" w:cs="Times New Roman"/>
                                 <w:sz w:val="14"/>
                                 <w:szCs w:val="14"/>
                               </w:rPr>
-                              <w:t>10:33:05 : Debug in Low Power mode enabled.</w:t>
+                              <w:t>10:33:05 :</w:t>
+                            </w:r>
+                            <w:proofErr w:type="gramEnd"/>
+                            <w:r>
+                              <w:rPr>
+                                <w:rFonts w:ascii="Times New Roman" w:hAnsi="Times New Roman" w:cs="Times New Roman"/>
+                                <w:sz w:val="14"/>
+                                <w:szCs w:val="14"/>
+                              </w:rPr>
+                              <w:t xml:space="preserve"> Debug in Low Power mode enabled.</w:t>
                             </w:r>
                           </w:p>
                           <w:p>
@@ -7354,13 +7470,23 @@
                                 <w:szCs w:val="14"/>
                               </w:rPr>
                             </w:pPr>
+                            <w:proofErr w:type="gramStart"/>
                             <w:r>
                               <w:rPr>
                                 <w:rFonts w:ascii="Times New Roman" w:hAnsi="Times New Roman" w:cs="Times New Roman"/>
                                 <w:sz w:val="14"/>
                                 <w:szCs w:val="14"/>
                               </w:rPr>
-                              <w:t xml:space="preserve">10:33:05 : Device ID:0x451 </w:t>
+                              <w:t>10:33:05 :</w:t>
+                            </w:r>
+                            <w:proofErr w:type="gramEnd"/>
+                            <w:r>
+                              <w:rPr>
+                                <w:rFonts w:ascii="Times New Roman" w:hAnsi="Times New Roman" w:cs="Times New Roman"/>
+                                <w:sz w:val="14"/>
+                                <w:szCs w:val="14"/>
+                              </w:rPr>
+                              <w:t xml:space="preserve"> Device ID:0x451 </w:t>
                             </w:r>
                           </w:p>
                           <w:p>
@@ -7372,13 +7498,23 @@
                                 <w:szCs w:val="14"/>
                               </w:rPr>
                             </w:pPr>
+                            <w:proofErr w:type="gramStart"/>
                             <w:r>
                               <w:rPr>
                                 <w:rFonts w:ascii="Times New Roman" w:hAnsi="Times New Roman" w:cs="Times New Roman"/>
                                 <w:sz w:val="14"/>
                                 <w:szCs w:val="14"/>
                               </w:rPr>
-                              <w:t>10:33:05 : Device flash Size : 2MBytes</w:t>
+                              <w:t>10:33:05 :</w:t>
+                            </w:r>
+                            <w:proofErr w:type="gramEnd"/>
+                            <w:r>
+                              <w:rPr>
+                                <w:rFonts w:ascii="Times New Roman" w:hAnsi="Times New Roman" w:cs="Times New Roman"/>
+                                <w:sz w:val="14"/>
+                                <w:szCs w:val="14"/>
+                              </w:rPr>
+                              <w:t xml:space="preserve"> Device flash Size : 2MBytes</w:t>
                             </w:r>
                           </w:p>
                           <w:p>
@@ -7390,13 +7526,23 @@
                                 <w:szCs w:val="14"/>
                               </w:rPr>
                             </w:pPr>
+                            <w:proofErr w:type="gramStart"/>
                             <w:r>
                               <w:rPr>
                                 <w:rFonts w:ascii="Times New Roman" w:hAnsi="Times New Roman" w:cs="Times New Roman"/>
                                 <w:sz w:val="14"/>
                                 <w:szCs w:val="14"/>
                               </w:rPr>
-                              <w:t>10:33:05 : Device family :STM32F76x</w:t>
+                              <w:t>10:33:05 :</w:t>
+                            </w:r>
+                            <w:proofErr w:type="gramEnd"/>
+                            <w:r>
+                              <w:rPr>
+                                <w:rFonts w:ascii="Times New Roman" w:hAnsi="Times New Roman" w:cs="Times New Roman"/>
+                                <w:sz w:val="14"/>
+                                <w:szCs w:val="14"/>
+                              </w:rPr>
+                              <w:t xml:space="preserve"> Device family :STM32F76x</w:t>
                             </w:r>
                             <w:r>
                               <w:rPr>
@@ -7416,13 +7562,41 @@
                                 <w:szCs w:val="14"/>
                               </w:rPr>
                             </w:pPr>
+                            <w:proofErr w:type="gramStart"/>
                             <w:r>
                               <w:rPr>
                                 <w:rFonts w:ascii="Times New Roman" w:hAnsi="Times New Roman" w:cs="Times New Roman"/>
                                 <w:sz w:val="14"/>
                                 <w:szCs w:val="14"/>
                               </w:rPr>
-                              <w:t>10:33:16 : [asp.srec] opened successfully.</w:t>
+                              <w:t>10:33:16 :</w:t>
+                            </w:r>
+                            <w:proofErr w:type="gramEnd"/>
+                            <w:r>
+                              <w:rPr>
+                                <w:rFonts w:ascii="Times New Roman" w:hAnsi="Times New Roman" w:cs="Times New Roman"/>
+                                <w:sz w:val="14"/>
+                                <w:szCs w:val="14"/>
+                              </w:rPr>
+                              <w:t xml:space="preserve"> [</w:t>
+                            </w:r>
+                            <w:proofErr w:type="spellStart"/>
+                            <w:r>
+                              <w:rPr>
+                                <w:rFonts w:ascii="Times New Roman" w:hAnsi="Times New Roman" w:cs="Times New Roman"/>
+                                <w:sz w:val="14"/>
+                                <w:szCs w:val="14"/>
+                              </w:rPr>
+                              <w:t>asp.srec</w:t>
+                            </w:r>
+                            <w:proofErr w:type="spellEnd"/>
+                            <w:r>
+                              <w:rPr>
+                                <w:rFonts w:ascii="Times New Roman" w:hAnsi="Times New Roman" w:cs="Times New Roman"/>
+                                <w:sz w:val="14"/>
+                                <w:szCs w:val="14"/>
+                              </w:rPr>
+                              <w:t>] opened successfully.</w:t>
                             </w:r>
                           </w:p>
                           <w:p>
@@ -7434,13 +7608,41 @@
                                 <w:szCs w:val="14"/>
                               </w:rPr>
                             </w:pPr>
+                            <w:proofErr w:type="gramStart"/>
                             <w:r>
                               <w:rPr>
                                 <w:rFonts w:ascii="Times New Roman" w:hAnsi="Times New Roman" w:cs="Times New Roman"/>
                                 <w:sz w:val="14"/>
                                 <w:szCs w:val="14"/>
                               </w:rPr>
-                              <w:t xml:space="preserve">10:33:16 : [asp.srec] checksum : 0x00FFBDA3 </w:t>
+                              <w:t>10:33:16 :</w:t>
+                            </w:r>
+                            <w:proofErr w:type="gramEnd"/>
+                            <w:r>
+                              <w:rPr>
+                                <w:rFonts w:ascii="Times New Roman" w:hAnsi="Times New Roman" w:cs="Times New Roman"/>
+                                <w:sz w:val="14"/>
+                                <w:szCs w:val="14"/>
+                              </w:rPr>
+                              <w:t xml:space="preserve"> [</w:t>
+                            </w:r>
+                            <w:proofErr w:type="spellStart"/>
+                            <w:r>
+                              <w:rPr>
+                                <w:rFonts w:ascii="Times New Roman" w:hAnsi="Times New Roman" w:cs="Times New Roman"/>
+                                <w:sz w:val="14"/>
+                                <w:szCs w:val="14"/>
+                              </w:rPr>
+                              <w:t>asp.srec</w:t>
+                            </w:r>
+                            <w:proofErr w:type="spellEnd"/>
+                            <w:r>
+                              <w:rPr>
+                                <w:rFonts w:ascii="Times New Roman" w:hAnsi="Times New Roman" w:cs="Times New Roman"/>
+                                <w:sz w:val="14"/>
+                                <w:szCs w:val="14"/>
+                              </w:rPr>
+                              <w:t xml:space="preserve">] checksum : 0x00FFBDA3 </w:t>
                             </w:r>
                           </w:p>
                           <w:p>
@@ -7452,13 +7654,23 @@
                                 <w:szCs w:val="14"/>
                               </w:rPr>
                             </w:pPr>
+                            <w:proofErr w:type="gramStart"/>
                             <w:r>
                               <w:rPr>
                                 <w:rFonts w:ascii="Times New Roman" w:hAnsi="Times New Roman" w:cs="Times New Roman"/>
                                 <w:sz w:val="14"/>
                                 <w:szCs w:val="14"/>
                               </w:rPr>
-                              <w:t>10:33:26 : Memory programmed in 8s and 969ms.</w:t>
+                              <w:t>10:33:26 :</w:t>
+                            </w:r>
+                            <w:proofErr w:type="gramEnd"/>
+                            <w:r>
+                              <w:rPr>
+                                <w:rFonts w:ascii="Times New Roman" w:hAnsi="Times New Roman" w:cs="Times New Roman"/>
+                                <w:sz w:val="14"/>
+                                <w:szCs w:val="14"/>
+                              </w:rPr>
+                              <w:t xml:space="preserve"> Memory programmed in 8s and 969ms.</w:t>
                             </w:r>
                           </w:p>
                           <w:p>
@@ -7470,13 +7682,23 @@
                                 <w:szCs w:val="14"/>
                               </w:rPr>
                             </w:pPr>
+                            <w:proofErr w:type="gramStart"/>
                             <w:r>
                               <w:rPr>
                                 <w:rFonts w:ascii="Times New Roman" w:hAnsi="Times New Roman" w:cs="Times New Roman"/>
                                 <w:sz w:val="14"/>
                                 <w:szCs w:val="14"/>
                               </w:rPr>
-                              <w:t>10:33:26 : Verification...OK</w:t>
+                              <w:t>10:33:26 :</w:t>
+                            </w:r>
+                            <w:proofErr w:type="gramEnd"/>
+                            <w:r>
+                              <w:rPr>
+                                <w:rFonts w:ascii="Times New Roman" w:hAnsi="Times New Roman" w:cs="Times New Roman"/>
+                                <w:sz w:val="14"/>
+                                <w:szCs w:val="14"/>
+                              </w:rPr>
+                              <w:t xml:space="preserve"> Verification...OK</w:t>
                             </w:r>
                           </w:p>
                           <w:p>
@@ -7488,13 +7710,23 @@
                                 <w:szCs w:val="14"/>
                               </w:rPr>
                             </w:pPr>
+                            <w:proofErr w:type="gramStart"/>
                             <w:r>
                               <w:rPr>
                                 <w:rFonts w:ascii="Times New Roman" w:hAnsi="Times New Roman" w:cs="Times New Roman"/>
                                 <w:sz w:val="14"/>
                                 <w:szCs w:val="14"/>
                               </w:rPr>
-                              <w:t>10:33:26 : Programmed memory Checksum: 0x00FFBDA3</w:t>
+                              <w:t>10:33:26 :</w:t>
+                            </w:r>
+                            <w:proofErr w:type="gramEnd"/>
+                            <w:r>
+                              <w:rPr>
+                                <w:rFonts w:ascii="Times New Roman" w:hAnsi="Times New Roman" w:cs="Times New Roman"/>
+                                <w:sz w:val="14"/>
+                                <w:szCs w:val="14"/>
+                              </w:rPr>
+                              <w:t xml:space="preserve"> Programmed memory Checksum: 0x00FFBDA3</w:t>
                             </w:r>
                           </w:p>
                           <w:p>
@@ -7506,13 +7738,23 @@
                                 <w:szCs w:val="14"/>
                               </w:rPr>
                             </w:pPr>
+                            <w:proofErr w:type="gramStart"/>
                             <w:r>
                               <w:rPr>
                                 <w:rFonts w:ascii="Times New Roman" w:hAnsi="Times New Roman" w:cs="Times New Roman"/>
                                 <w:sz w:val="14"/>
                                 <w:szCs w:val="14"/>
                               </w:rPr>
-                              <w:t>10:45:39 : ST-LINK SN : 50FF6E067265575446201367</w:t>
+                              <w:t>10:45:39 :</w:t>
+                            </w:r>
+                            <w:proofErr w:type="gramEnd"/>
+                            <w:r>
+                              <w:rPr>
+                                <w:rFonts w:ascii="Times New Roman" w:hAnsi="Times New Roman" w:cs="Times New Roman"/>
+                                <w:sz w:val="14"/>
+                                <w:szCs w:val="14"/>
+                              </w:rPr>
+                              <w:t xml:space="preserve"> ST-LINK SN : 50FF6E067265575446201367</w:t>
                             </w:r>
                           </w:p>
                           <w:p>
@@ -7524,13 +7766,23 @@
                                 <w:szCs w:val="14"/>
                               </w:rPr>
                             </w:pPr>
+                            <w:proofErr w:type="gramStart"/>
                             <w:r>
                               <w:rPr>
                                 <w:rFonts w:ascii="Times New Roman" w:hAnsi="Times New Roman" w:cs="Times New Roman"/>
                                 <w:sz w:val="14"/>
                                 <w:szCs w:val="14"/>
                               </w:rPr>
-                              <w:t>10:45:39 : ST-LINK Firmware version : V2J27S6</w:t>
+                              <w:t>10:45:39 :</w:t>
+                            </w:r>
+                            <w:proofErr w:type="gramEnd"/>
+                            <w:r>
+                              <w:rPr>
+                                <w:rFonts w:ascii="Times New Roman" w:hAnsi="Times New Roman" w:cs="Times New Roman"/>
+                                <w:sz w:val="14"/>
+                                <w:szCs w:val="14"/>
+                              </w:rPr>
+                              <w:t xml:space="preserve"> ST-LINK Firmware version : V2J27S6</w:t>
                             </w:r>
                           </w:p>
                           <w:p>
@@ -7542,13 +7794,23 @@
                                 <w:szCs w:val="14"/>
                               </w:rPr>
                             </w:pPr>
+                            <w:proofErr w:type="gramStart"/>
                             <w:r>
                               <w:rPr>
                                 <w:rFonts w:ascii="Times New Roman" w:hAnsi="Times New Roman" w:cs="Times New Roman"/>
                                 <w:sz w:val="14"/>
                                 <w:szCs w:val="14"/>
                               </w:rPr>
-                              <w:t>10:45:39 : Connected via SWD.</w:t>
+                              <w:t>10:45:39 :</w:t>
+                            </w:r>
+                            <w:proofErr w:type="gramEnd"/>
+                            <w:r>
+                              <w:rPr>
+                                <w:rFonts w:ascii="Times New Roman" w:hAnsi="Times New Roman" w:cs="Times New Roman"/>
+                                <w:sz w:val="14"/>
+                                <w:szCs w:val="14"/>
+                              </w:rPr>
+                              <w:t xml:space="preserve"> Connected via SWD.</w:t>
                             </w:r>
                           </w:p>
                           <w:p>
@@ -7560,13 +7822,23 @@
                                 <w:szCs w:val="14"/>
                               </w:rPr>
                             </w:pPr>
+                            <w:proofErr w:type="gramStart"/>
                             <w:r>
                               <w:rPr>
                                 <w:rFonts w:ascii="Times New Roman" w:hAnsi="Times New Roman" w:cs="Times New Roman"/>
                                 <w:sz w:val="14"/>
                                 <w:szCs w:val="14"/>
                               </w:rPr>
-                              <w:t>10:45:39 : SWD Frequency = 480 KHz.</w:t>
+                              <w:t>10:45:39 :</w:t>
+                            </w:r>
+                            <w:proofErr w:type="gramEnd"/>
+                            <w:r>
+                              <w:rPr>
+                                <w:rFonts w:ascii="Times New Roman" w:hAnsi="Times New Roman" w:cs="Times New Roman"/>
+                                <w:sz w:val="14"/>
+                                <w:szCs w:val="14"/>
+                              </w:rPr>
+                              <w:t xml:space="preserve"> SWD Frequency = 480 KHz.</w:t>
                             </w:r>
                           </w:p>
                           <w:p>
@@ -7578,13 +7850,23 @@
                                 <w:szCs w:val="14"/>
                               </w:rPr>
                             </w:pPr>
+                            <w:proofErr w:type="gramStart"/>
                             <w:r>
                               <w:rPr>
                                 <w:rFonts w:ascii="Times New Roman" w:hAnsi="Times New Roman" w:cs="Times New Roman"/>
                                 <w:sz w:val="14"/>
                                 <w:szCs w:val="14"/>
                               </w:rPr>
-                              <w:t>10:45:39 : Connection mode : Connect Under Reset.</w:t>
+                              <w:t>10:45:39 :</w:t>
+                            </w:r>
+                            <w:proofErr w:type="gramEnd"/>
+                            <w:r>
+                              <w:rPr>
+                                <w:rFonts w:ascii="Times New Roman" w:hAnsi="Times New Roman" w:cs="Times New Roman"/>
+                                <w:sz w:val="14"/>
+                                <w:szCs w:val="14"/>
+                              </w:rPr>
+                              <w:t xml:space="preserve"> Connection mode : Connect Under Reset.</w:t>
                             </w:r>
                           </w:p>
                           <w:p>
@@ -7596,13 +7878,23 @@
                                 <w:szCs w:val="14"/>
                               </w:rPr>
                             </w:pPr>
+                            <w:proofErr w:type="gramStart"/>
                             <w:r>
                               <w:rPr>
                                 <w:rFonts w:ascii="Times New Roman" w:hAnsi="Times New Roman" w:cs="Times New Roman"/>
                                 <w:sz w:val="14"/>
                                 <w:szCs w:val="14"/>
                               </w:rPr>
-                              <w:t>10:45:39 : Debug in Low Power mode enabled.</w:t>
+                              <w:t>10:45:39 :</w:t>
+                            </w:r>
+                            <w:proofErr w:type="gramEnd"/>
+                            <w:r>
+                              <w:rPr>
+                                <w:rFonts w:ascii="Times New Roman" w:hAnsi="Times New Roman" w:cs="Times New Roman"/>
+                                <w:sz w:val="14"/>
+                                <w:szCs w:val="14"/>
+                              </w:rPr>
+                              <w:t xml:space="preserve"> Debug in Low Power mode enabled.</w:t>
                             </w:r>
                           </w:p>
                           <w:p>
@@ -7614,13 +7906,23 @@
                                 <w:szCs w:val="14"/>
                               </w:rPr>
                             </w:pPr>
+                            <w:proofErr w:type="gramStart"/>
                             <w:r>
                               <w:rPr>
                                 <w:rFonts w:ascii="Times New Roman" w:hAnsi="Times New Roman" w:cs="Times New Roman"/>
                                 <w:sz w:val="14"/>
                                 <w:szCs w:val="14"/>
                               </w:rPr>
-                              <w:t xml:space="preserve">10:45:39 : Device ID:0x451 </w:t>
+                              <w:t>10:45:39 :</w:t>
+                            </w:r>
+                            <w:proofErr w:type="gramEnd"/>
+                            <w:r>
+                              <w:rPr>
+                                <w:rFonts w:ascii="Times New Roman" w:hAnsi="Times New Roman" w:cs="Times New Roman"/>
+                                <w:sz w:val="14"/>
+                                <w:szCs w:val="14"/>
+                              </w:rPr>
+                              <w:t xml:space="preserve"> Device ID:0x451 </w:t>
                             </w:r>
                           </w:p>
                           <w:p>
@@ -7632,13 +7934,23 @@
                                 <w:szCs w:val="14"/>
                               </w:rPr>
                             </w:pPr>
+                            <w:proofErr w:type="gramStart"/>
                             <w:r>
                               <w:rPr>
                                 <w:rFonts w:ascii="Times New Roman" w:hAnsi="Times New Roman" w:cs="Times New Roman"/>
                                 <w:sz w:val="14"/>
                                 <w:szCs w:val="14"/>
                               </w:rPr>
-                              <w:t>10:45:39 : Device flash Size : 2MBytes</w:t>
+                              <w:t>10:45:39 :</w:t>
+                            </w:r>
+                            <w:proofErr w:type="gramEnd"/>
+                            <w:r>
+                              <w:rPr>
+                                <w:rFonts w:ascii="Times New Roman" w:hAnsi="Times New Roman" w:cs="Times New Roman"/>
+                                <w:sz w:val="14"/>
+                                <w:szCs w:val="14"/>
+                              </w:rPr>
+                              <w:t xml:space="preserve"> Device flash Size : 2MBytes</w:t>
                             </w:r>
                           </w:p>
                           <w:p>
@@ -7650,13 +7962,23 @@
                                 <w:szCs w:val="14"/>
                               </w:rPr>
                             </w:pPr>
+                            <w:proofErr w:type="gramStart"/>
                             <w:r>
                               <w:rPr>
                                 <w:rFonts w:ascii="Times New Roman" w:hAnsi="Times New Roman" w:cs="Times New Roman"/>
                                 <w:sz w:val="14"/>
                                 <w:szCs w:val="14"/>
                               </w:rPr>
-                              <w:t>10:45:39 : Device family :STM32F76x</w:t>
+                              <w:t>10:45:39 :</w:t>
+                            </w:r>
+                            <w:proofErr w:type="gramEnd"/>
+                            <w:r>
+                              <w:rPr>
+                                <w:rFonts w:ascii="Times New Roman" w:hAnsi="Times New Roman" w:cs="Times New Roman"/>
+                                <w:sz w:val="14"/>
+                                <w:szCs w:val="14"/>
+                              </w:rPr>
+                              <w:t xml:space="preserve"> Device family :STM32F76x</w:t>
                             </w:r>
                           </w:p>
                         </w:txbxContent>
@@ -7690,13 +8012,23 @@
                           <w:szCs w:val="14"/>
                         </w:rPr>
                       </w:pPr>
+                      <w:proofErr w:type="gramStart"/>
                       <w:r>
                         <w:rPr>
                           <w:rFonts w:ascii="Times New Roman" w:hAnsi="Times New Roman" w:cs="Times New Roman"/>
                           <w:sz w:val="14"/>
                           <w:szCs w:val="14"/>
                         </w:rPr>
-                        <w:t>10:32:54 : No ST-LINK detected</w:t>
+                        <w:t>10:32:54 :</w:t>
+                      </w:r>
+                      <w:proofErr w:type="gramEnd"/>
+                      <w:r>
+                        <w:rPr>
+                          <w:rFonts w:ascii="Times New Roman" w:hAnsi="Times New Roman" w:cs="Times New Roman"/>
+                          <w:sz w:val="14"/>
+                          <w:szCs w:val="14"/>
+                        </w:rPr>
+                        <w:t xml:space="preserve"> No ST-LINK detected</w:t>
                       </w:r>
                     </w:p>
                     <w:p>
@@ -7708,13 +8040,23 @@
                           <w:szCs w:val="14"/>
                         </w:rPr>
                       </w:pPr>
+                      <w:proofErr w:type="gramStart"/>
                       <w:r>
                         <w:rPr>
                           <w:rFonts w:ascii="Times New Roman" w:hAnsi="Times New Roman" w:cs="Times New Roman"/>
                           <w:sz w:val="14"/>
                           <w:szCs w:val="14"/>
                         </w:rPr>
-                        <w:t>10:33:05 : ST-LINK SN : 50FF6E067265575446201367</w:t>
+                        <w:t>10:33:05 :</w:t>
+                      </w:r>
+                      <w:proofErr w:type="gramEnd"/>
+                      <w:r>
+                        <w:rPr>
+                          <w:rFonts w:ascii="Times New Roman" w:hAnsi="Times New Roman" w:cs="Times New Roman"/>
+                          <w:sz w:val="14"/>
+                          <w:szCs w:val="14"/>
+                        </w:rPr>
+                        <w:t xml:space="preserve"> ST-LINK SN : 50FF6E067265575446201367</w:t>
                       </w:r>
                     </w:p>
                     <w:p>
@@ -7726,13 +8068,23 @@
                           <w:szCs w:val="14"/>
                         </w:rPr>
                       </w:pPr>
+                      <w:proofErr w:type="gramStart"/>
                       <w:r>
                         <w:rPr>
                           <w:rFonts w:ascii="Times New Roman" w:hAnsi="Times New Roman" w:cs="Times New Roman"/>
                           <w:sz w:val="14"/>
                           <w:szCs w:val="14"/>
                         </w:rPr>
-                        <w:t>10:33:05 : ST-LINK Firmware version : V2J27S6</w:t>
+                        <w:t>10:33:05 :</w:t>
+                      </w:r>
+                      <w:proofErr w:type="gramEnd"/>
+                      <w:r>
+                        <w:rPr>
+                          <w:rFonts w:ascii="Times New Roman" w:hAnsi="Times New Roman" w:cs="Times New Roman"/>
+                          <w:sz w:val="14"/>
+                          <w:szCs w:val="14"/>
+                        </w:rPr>
+                        <w:t xml:space="preserve"> ST-LINK Firmware version : V2J27S6</w:t>
                       </w:r>
                     </w:p>
                     <w:p>
@@ -7744,13 +8096,23 @@
                           <w:szCs w:val="14"/>
                         </w:rPr>
                       </w:pPr>
+                      <w:proofErr w:type="gramStart"/>
                       <w:r>
                         <w:rPr>
                           <w:rFonts w:ascii="Times New Roman" w:hAnsi="Times New Roman" w:cs="Times New Roman"/>
                           <w:sz w:val="14"/>
                           <w:szCs w:val="14"/>
                         </w:rPr>
-                        <w:t>10:33:05 : Connected via SWD.</w:t>
+                        <w:t>10:33:05 :</w:t>
+                      </w:r>
+                      <w:proofErr w:type="gramEnd"/>
+                      <w:r>
+                        <w:rPr>
+                          <w:rFonts w:ascii="Times New Roman" w:hAnsi="Times New Roman" w:cs="Times New Roman"/>
+                          <w:sz w:val="14"/>
+                          <w:szCs w:val="14"/>
+                        </w:rPr>
+                        <w:t xml:space="preserve"> Connected via SWD.</w:t>
                       </w:r>
                     </w:p>
                     <w:p>
@@ -7762,13 +8124,23 @@
                           <w:szCs w:val="14"/>
                         </w:rPr>
                       </w:pPr>
+                      <w:proofErr w:type="gramStart"/>
                       <w:r>
                         <w:rPr>
                           <w:rFonts w:ascii="Times New Roman" w:hAnsi="Times New Roman" w:cs="Times New Roman"/>
                           <w:sz w:val="14"/>
                           <w:szCs w:val="14"/>
                         </w:rPr>
-                        <w:t>10:33:05 : SWD Frequency = 480 KHz.</w:t>
+                        <w:t>10:33:05 :</w:t>
+                      </w:r>
+                      <w:proofErr w:type="gramEnd"/>
+                      <w:r>
+                        <w:rPr>
+                          <w:rFonts w:ascii="Times New Roman" w:hAnsi="Times New Roman" w:cs="Times New Roman"/>
+                          <w:sz w:val="14"/>
+                          <w:szCs w:val="14"/>
+                        </w:rPr>
+                        <w:t xml:space="preserve"> SWD Frequency = 480 KHz.</w:t>
                       </w:r>
                       <w:r>
                         <w:rPr>
@@ -7788,13 +8160,23 @@
                           <w:szCs w:val="14"/>
                         </w:rPr>
                       </w:pPr>
+                      <w:proofErr w:type="gramStart"/>
                       <w:r>
                         <w:rPr>
                           <w:rFonts w:ascii="Times New Roman" w:hAnsi="Times New Roman" w:cs="Times New Roman"/>
                           <w:sz w:val="14"/>
                           <w:szCs w:val="14"/>
                         </w:rPr>
-                        <w:t>10:33:05 : Connection mode : Connect Under Reset.</w:t>
+                        <w:t>10:33:05 :</w:t>
+                      </w:r>
+                      <w:proofErr w:type="gramEnd"/>
+                      <w:r>
+                        <w:rPr>
+                          <w:rFonts w:ascii="Times New Roman" w:hAnsi="Times New Roman" w:cs="Times New Roman"/>
+                          <w:sz w:val="14"/>
+                          <w:szCs w:val="14"/>
+                        </w:rPr>
+                        <w:t xml:space="preserve"> Connection mode : Connect Under Reset.</w:t>
                       </w:r>
                     </w:p>
                     <w:p>
@@ -7806,13 +8188,23 @@
                           <w:szCs w:val="14"/>
                         </w:rPr>
                       </w:pPr>
+                      <w:proofErr w:type="gramStart"/>
                       <w:r>
                         <w:rPr>
                           <w:rFonts w:ascii="Times New Roman" w:hAnsi="Times New Roman" w:cs="Times New Roman"/>
                           <w:sz w:val="14"/>
                           <w:szCs w:val="14"/>
                         </w:rPr>
-                        <w:t>10:33:05 : Debug in Low Power mode enabled.</w:t>
+                        <w:t>10:33:05 :</w:t>
+                      </w:r>
+                      <w:proofErr w:type="gramEnd"/>
+                      <w:r>
+                        <w:rPr>
+                          <w:rFonts w:ascii="Times New Roman" w:hAnsi="Times New Roman" w:cs="Times New Roman"/>
+                          <w:sz w:val="14"/>
+                          <w:szCs w:val="14"/>
+                        </w:rPr>
+                        <w:t xml:space="preserve"> Debug in Low Power mode enabled.</w:t>
                       </w:r>
                     </w:p>
                     <w:p>
@@ -7824,13 +8216,23 @@
                           <w:szCs w:val="14"/>
                         </w:rPr>
                       </w:pPr>
+                      <w:proofErr w:type="gramStart"/>
                       <w:r>
                         <w:rPr>
                           <w:rFonts w:ascii="Times New Roman" w:hAnsi="Times New Roman" w:cs="Times New Roman"/>
                           <w:sz w:val="14"/>
                           <w:szCs w:val="14"/>
                         </w:rPr>
-                        <w:t xml:space="preserve">10:33:05 : Device ID:0x451 </w:t>
+                        <w:t>10:33:05 :</w:t>
+                      </w:r>
+                      <w:proofErr w:type="gramEnd"/>
+                      <w:r>
+                        <w:rPr>
+                          <w:rFonts w:ascii="Times New Roman" w:hAnsi="Times New Roman" w:cs="Times New Roman"/>
+                          <w:sz w:val="14"/>
+                          <w:szCs w:val="14"/>
+                        </w:rPr>
+                        <w:t xml:space="preserve"> Device ID:0x451 </w:t>
                       </w:r>
                     </w:p>
                     <w:p>
@@ -7842,13 +8244,23 @@
                           <w:szCs w:val="14"/>
                         </w:rPr>
                       </w:pPr>
+                      <w:proofErr w:type="gramStart"/>
                       <w:r>
                         <w:rPr>
                           <w:rFonts w:ascii="Times New Roman" w:hAnsi="Times New Roman" w:cs="Times New Roman"/>
                           <w:sz w:val="14"/>
                           <w:szCs w:val="14"/>
                         </w:rPr>
-                        <w:t>10:33:05 : Device flash Size : 2MBytes</w:t>
+                        <w:t>10:33:05 :</w:t>
+                      </w:r>
+                      <w:proofErr w:type="gramEnd"/>
+                      <w:r>
+                        <w:rPr>
+                          <w:rFonts w:ascii="Times New Roman" w:hAnsi="Times New Roman" w:cs="Times New Roman"/>
+                          <w:sz w:val="14"/>
+                          <w:szCs w:val="14"/>
+                        </w:rPr>
+                        <w:t xml:space="preserve"> Device flash Size : 2MBytes</w:t>
                       </w:r>
                     </w:p>
                     <w:p>
@@ -7860,13 +8272,23 @@
                           <w:szCs w:val="14"/>
                         </w:rPr>
                       </w:pPr>
+                      <w:proofErr w:type="gramStart"/>
                       <w:r>
                         <w:rPr>
                           <w:rFonts w:ascii="Times New Roman" w:hAnsi="Times New Roman" w:cs="Times New Roman"/>
                           <w:sz w:val="14"/>
                           <w:szCs w:val="14"/>
                         </w:rPr>
-                        <w:t>10:33:05 : Device family :STM32F76x</w:t>
+                        <w:t>10:33:05 :</w:t>
+                      </w:r>
+                      <w:proofErr w:type="gramEnd"/>
+                      <w:r>
+                        <w:rPr>
+                          <w:rFonts w:ascii="Times New Roman" w:hAnsi="Times New Roman" w:cs="Times New Roman"/>
+                          <w:sz w:val="14"/>
+                          <w:szCs w:val="14"/>
+                        </w:rPr>
+                        <w:t xml:space="preserve"> Device family :STM32F76x</w:t>
                       </w:r>
                       <w:r>
                         <w:rPr>
@@ -7886,13 +8308,41 @@
                           <w:szCs w:val="14"/>
                         </w:rPr>
                       </w:pPr>
+                      <w:proofErr w:type="gramStart"/>
                       <w:r>
                         <w:rPr>
                           <w:rFonts w:ascii="Times New Roman" w:hAnsi="Times New Roman" w:cs="Times New Roman"/>
                           <w:sz w:val="14"/>
                           <w:szCs w:val="14"/>
                         </w:rPr>
-                        <w:t>10:33:16 : [asp.srec] opened successfully.</w:t>
+                        <w:t>10:33:16 :</w:t>
+                      </w:r>
+                      <w:proofErr w:type="gramEnd"/>
+                      <w:r>
+                        <w:rPr>
+                          <w:rFonts w:ascii="Times New Roman" w:hAnsi="Times New Roman" w:cs="Times New Roman"/>
+                          <w:sz w:val="14"/>
+                          <w:szCs w:val="14"/>
+                        </w:rPr>
+                        <w:t xml:space="preserve"> [</w:t>
+                      </w:r>
+                      <w:proofErr w:type="spellStart"/>
+                      <w:r>
+                        <w:rPr>
+                          <w:rFonts w:ascii="Times New Roman" w:hAnsi="Times New Roman" w:cs="Times New Roman"/>
+                          <w:sz w:val="14"/>
+                          <w:szCs w:val="14"/>
+                        </w:rPr>
+                        <w:t>asp.srec</w:t>
+                      </w:r>
+                      <w:proofErr w:type="spellEnd"/>
+                      <w:r>
+                        <w:rPr>
+                          <w:rFonts w:ascii="Times New Roman" w:hAnsi="Times New Roman" w:cs="Times New Roman"/>
+                          <w:sz w:val="14"/>
+                          <w:szCs w:val="14"/>
+                        </w:rPr>
+                        <w:t>] opened successfully.</w:t>
                       </w:r>
                     </w:p>
                     <w:p>
@@ -7904,13 +8354,41 @@
                           <w:szCs w:val="14"/>
                         </w:rPr>
                       </w:pPr>
+                      <w:proofErr w:type="gramStart"/>
                       <w:r>
                         <w:rPr>
                           <w:rFonts w:ascii="Times New Roman" w:hAnsi="Times New Roman" w:cs="Times New Roman"/>
                           <w:sz w:val="14"/>
                           <w:szCs w:val="14"/>
                         </w:rPr>
-                        <w:t xml:space="preserve">10:33:16 : [asp.srec] checksum : 0x00FFBDA3 </w:t>
+                        <w:t>10:33:16 :</w:t>
+                      </w:r>
+                      <w:proofErr w:type="gramEnd"/>
+                      <w:r>
+                        <w:rPr>
+                          <w:rFonts w:ascii="Times New Roman" w:hAnsi="Times New Roman" w:cs="Times New Roman"/>
+                          <w:sz w:val="14"/>
+                          <w:szCs w:val="14"/>
+                        </w:rPr>
+                        <w:t xml:space="preserve"> [</w:t>
+                      </w:r>
+                      <w:proofErr w:type="spellStart"/>
+                      <w:r>
+                        <w:rPr>
+                          <w:rFonts w:ascii="Times New Roman" w:hAnsi="Times New Roman" w:cs="Times New Roman"/>
+                          <w:sz w:val="14"/>
+                          <w:szCs w:val="14"/>
+                        </w:rPr>
+                        <w:t>asp.srec</w:t>
+                      </w:r>
+                      <w:proofErr w:type="spellEnd"/>
+                      <w:r>
+                        <w:rPr>
+                          <w:rFonts w:ascii="Times New Roman" w:hAnsi="Times New Roman" w:cs="Times New Roman"/>
+                          <w:sz w:val="14"/>
+                          <w:szCs w:val="14"/>
+                        </w:rPr>
+                        <w:t xml:space="preserve">] checksum : 0x00FFBDA3 </w:t>
                       </w:r>
                     </w:p>
                     <w:p>
@@ -7922,13 +8400,23 @@
                           <w:szCs w:val="14"/>
                         </w:rPr>
                       </w:pPr>
+                      <w:proofErr w:type="gramStart"/>
                       <w:r>
                         <w:rPr>
                           <w:rFonts w:ascii="Times New Roman" w:hAnsi="Times New Roman" w:cs="Times New Roman"/>
                           <w:sz w:val="14"/>
                           <w:szCs w:val="14"/>
                         </w:rPr>
-                        <w:t>10:33:26 : Memory programmed in 8s and 969ms.</w:t>
+                        <w:t>10:33:26 :</w:t>
+                      </w:r>
+                      <w:proofErr w:type="gramEnd"/>
+                      <w:r>
+                        <w:rPr>
+                          <w:rFonts w:ascii="Times New Roman" w:hAnsi="Times New Roman" w:cs="Times New Roman"/>
+                          <w:sz w:val="14"/>
+                          <w:szCs w:val="14"/>
+                        </w:rPr>
+                        <w:t xml:space="preserve"> Memory programmed in 8s and 969ms.</w:t>
                       </w:r>
                     </w:p>
                     <w:p>
@@ -7940,13 +8428,23 @@
                           <w:szCs w:val="14"/>
                         </w:rPr>
                       </w:pPr>
+                      <w:proofErr w:type="gramStart"/>
                       <w:r>
                         <w:rPr>
                           <w:rFonts w:ascii="Times New Roman" w:hAnsi="Times New Roman" w:cs="Times New Roman"/>
                           <w:sz w:val="14"/>
                           <w:szCs w:val="14"/>
                         </w:rPr>
-                        <w:t>10:33:26 : Verification...OK</w:t>
+                        <w:t>10:33:26 :</w:t>
+                      </w:r>
+                      <w:proofErr w:type="gramEnd"/>
+                      <w:r>
+                        <w:rPr>
+                          <w:rFonts w:ascii="Times New Roman" w:hAnsi="Times New Roman" w:cs="Times New Roman"/>
+                          <w:sz w:val="14"/>
+                          <w:szCs w:val="14"/>
+                        </w:rPr>
+                        <w:t xml:space="preserve"> Verification...OK</w:t>
                       </w:r>
                     </w:p>
                     <w:p>
@@ -7958,13 +8456,23 @@
                           <w:szCs w:val="14"/>
                         </w:rPr>
                       </w:pPr>
+                      <w:proofErr w:type="gramStart"/>
                       <w:r>
                         <w:rPr>
                           <w:rFonts w:ascii="Times New Roman" w:hAnsi="Times New Roman" w:cs="Times New Roman"/>
                           <w:sz w:val="14"/>
                           <w:szCs w:val="14"/>
                         </w:rPr>
-                        <w:t>10:33:26 : Programmed memory Checksum: 0x00FFBDA3</w:t>
+                        <w:t>10:33:26 :</w:t>
+                      </w:r>
+                      <w:proofErr w:type="gramEnd"/>
+                      <w:r>
+                        <w:rPr>
+                          <w:rFonts w:ascii="Times New Roman" w:hAnsi="Times New Roman" w:cs="Times New Roman"/>
+                          <w:sz w:val="14"/>
+                          <w:szCs w:val="14"/>
+                        </w:rPr>
+                        <w:t xml:space="preserve"> Programmed memory Checksum: 0x00FFBDA3</w:t>
                       </w:r>
                     </w:p>
                     <w:p>
@@ -7976,13 +8484,23 @@
                           <w:szCs w:val="14"/>
                         </w:rPr>
                       </w:pPr>
+                      <w:proofErr w:type="gramStart"/>
                       <w:r>
                         <w:rPr>
                           <w:rFonts w:ascii="Times New Roman" w:hAnsi="Times New Roman" w:cs="Times New Roman"/>
                           <w:sz w:val="14"/>
                           <w:szCs w:val="14"/>
                         </w:rPr>
-                        <w:t>10:45:39 : ST-LINK SN : 50FF6E067265575446201367</w:t>
+                        <w:t>10:45:39 :</w:t>
+                      </w:r>
+                      <w:proofErr w:type="gramEnd"/>
+                      <w:r>
+                        <w:rPr>
+                          <w:rFonts w:ascii="Times New Roman" w:hAnsi="Times New Roman" w:cs="Times New Roman"/>
+                          <w:sz w:val="14"/>
+                          <w:szCs w:val="14"/>
+                        </w:rPr>
+                        <w:t xml:space="preserve"> ST-LINK SN : 50FF6E067265575446201367</w:t>
                       </w:r>
                     </w:p>
                     <w:p>
@@ -7994,13 +8512,23 @@
                           <w:szCs w:val="14"/>
                         </w:rPr>
                       </w:pPr>
+                      <w:proofErr w:type="gramStart"/>
                       <w:r>
                         <w:rPr>
                           <w:rFonts w:ascii="Times New Roman" w:hAnsi="Times New Roman" w:cs="Times New Roman"/>
                           <w:sz w:val="14"/>
                           <w:szCs w:val="14"/>
                         </w:rPr>
-                        <w:t>10:45:39 : ST-LINK Firmware version : V2J27S6</w:t>
+                        <w:t>10:45:39 :</w:t>
+                      </w:r>
+                      <w:proofErr w:type="gramEnd"/>
+                      <w:r>
+                        <w:rPr>
+                          <w:rFonts w:ascii="Times New Roman" w:hAnsi="Times New Roman" w:cs="Times New Roman"/>
+                          <w:sz w:val="14"/>
+                          <w:szCs w:val="14"/>
+                        </w:rPr>
+                        <w:t xml:space="preserve"> ST-LINK Firmware version : V2J27S6</w:t>
                       </w:r>
                     </w:p>
                     <w:p>
@@ -8012,13 +8540,23 @@
                           <w:szCs w:val="14"/>
                         </w:rPr>
                       </w:pPr>
+                      <w:proofErr w:type="gramStart"/>
                       <w:r>
                         <w:rPr>
                           <w:rFonts w:ascii="Times New Roman" w:hAnsi="Times New Roman" w:cs="Times New Roman"/>
                           <w:sz w:val="14"/>
                           <w:szCs w:val="14"/>
                         </w:rPr>
-                        <w:t>10:45:39 : Connected via SWD.</w:t>
+                        <w:t>10:45:39 :</w:t>
+                      </w:r>
+                      <w:proofErr w:type="gramEnd"/>
+                      <w:r>
+                        <w:rPr>
+                          <w:rFonts w:ascii="Times New Roman" w:hAnsi="Times New Roman" w:cs="Times New Roman"/>
+                          <w:sz w:val="14"/>
+                          <w:szCs w:val="14"/>
+                        </w:rPr>
+                        <w:t xml:space="preserve"> Connected via SWD.</w:t>
                       </w:r>
                     </w:p>
                     <w:p>
@@ -8030,13 +8568,23 @@
                           <w:szCs w:val="14"/>
                         </w:rPr>
                       </w:pPr>
+                      <w:proofErr w:type="gramStart"/>
                       <w:r>
                         <w:rPr>
                           <w:rFonts w:ascii="Times New Roman" w:hAnsi="Times New Roman" w:cs="Times New Roman"/>
                           <w:sz w:val="14"/>
                           <w:szCs w:val="14"/>
                         </w:rPr>
-                        <w:t>10:45:39 : SWD Frequency = 480 KHz.</w:t>
+                        <w:t>10:45:39 :</w:t>
+                      </w:r>
+                      <w:proofErr w:type="gramEnd"/>
+                      <w:r>
+                        <w:rPr>
+                          <w:rFonts w:ascii="Times New Roman" w:hAnsi="Times New Roman" w:cs="Times New Roman"/>
+                          <w:sz w:val="14"/>
+                          <w:szCs w:val="14"/>
+                        </w:rPr>
+                        <w:t xml:space="preserve"> SWD Frequency = 480 KHz.</w:t>
                       </w:r>
                     </w:p>
                     <w:p>
@@ -8048,13 +8596,23 @@
                           <w:szCs w:val="14"/>
                         </w:rPr>
                       </w:pPr>
+                      <w:proofErr w:type="gramStart"/>
                       <w:r>
                         <w:rPr>
                           <w:rFonts w:ascii="Times New Roman" w:hAnsi="Times New Roman" w:cs="Times New Roman"/>
                           <w:sz w:val="14"/>
                           <w:szCs w:val="14"/>
                         </w:rPr>
-                        <w:t>10:45:39 : Connection mode : Connect Under Reset.</w:t>
+                        <w:t>10:45:39 :</w:t>
+                      </w:r>
+                      <w:proofErr w:type="gramEnd"/>
+                      <w:r>
+                        <w:rPr>
+                          <w:rFonts w:ascii="Times New Roman" w:hAnsi="Times New Roman" w:cs="Times New Roman"/>
+                          <w:sz w:val="14"/>
+                          <w:szCs w:val="14"/>
+                        </w:rPr>
+                        <w:t xml:space="preserve"> Connection mode : Connect Under Reset.</w:t>
                       </w:r>
                     </w:p>
                     <w:p>
@@ -8066,13 +8624,23 @@
                           <w:szCs w:val="14"/>
                         </w:rPr>
                       </w:pPr>
+                      <w:proofErr w:type="gramStart"/>
                       <w:r>
                         <w:rPr>
                           <w:rFonts w:ascii="Times New Roman" w:hAnsi="Times New Roman" w:cs="Times New Roman"/>
                           <w:sz w:val="14"/>
                           <w:szCs w:val="14"/>
                         </w:rPr>
-                        <w:t>10:45:39 : Debug in Low Power mode enabled.</w:t>
+                        <w:t>10:45:39 :</w:t>
+                      </w:r>
+                      <w:proofErr w:type="gramEnd"/>
+                      <w:r>
+                        <w:rPr>
+                          <w:rFonts w:ascii="Times New Roman" w:hAnsi="Times New Roman" w:cs="Times New Roman"/>
+                          <w:sz w:val="14"/>
+                          <w:szCs w:val="14"/>
+                        </w:rPr>
+                        <w:t xml:space="preserve"> Debug in Low Power mode enabled.</w:t>
                       </w:r>
                     </w:p>
                     <w:p>
@@ -8084,13 +8652,23 @@
                           <w:szCs w:val="14"/>
                         </w:rPr>
                       </w:pPr>
+                      <w:proofErr w:type="gramStart"/>
                       <w:r>
                         <w:rPr>
                           <w:rFonts w:ascii="Times New Roman" w:hAnsi="Times New Roman" w:cs="Times New Roman"/>
                           <w:sz w:val="14"/>
                           <w:szCs w:val="14"/>
                         </w:rPr>
-                        <w:t xml:space="preserve">10:45:39 : Device ID:0x451 </w:t>
+                        <w:t>10:45:39 :</w:t>
+                      </w:r>
+                      <w:proofErr w:type="gramEnd"/>
+                      <w:r>
+                        <w:rPr>
+                          <w:rFonts w:ascii="Times New Roman" w:hAnsi="Times New Roman" w:cs="Times New Roman"/>
+                          <w:sz w:val="14"/>
+                          <w:szCs w:val="14"/>
+                        </w:rPr>
+                        <w:t xml:space="preserve"> Device ID:0x451 </w:t>
                       </w:r>
                     </w:p>
                     <w:p>
@@ -8102,13 +8680,23 @@
                           <w:szCs w:val="14"/>
                         </w:rPr>
                       </w:pPr>
+                      <w:proofErr w:type="gramStart"/>
                       <w:r>
                         <w:rPr>
                           <w:rFonts w:ascii="Times New Roman" w:hAnsi="Times New Roman" w:cs="Times New Roman"/>
                           <w:sz w:val="14"/>
                           <w:szCs w:val="14"/>
                         </w:rPr>
-                        <w:t>10:45:39 : Device flash Size : 2MBytes</w:t>
+                        <w:t>10:45:39 :</w:t>
+                      </w:r>
+                      <w:proofErr w:type="gramEnd"/>
+                      <w:r>
+                        <w:rPr>
+                          <w:rFonts w:ascii="Times New Roman" w:hAnsi="Times New Roman" w:cs="Times New Roman"/>
+                          <w:sz w:val="14"/>
+                          <w:szCs w:val="14"/>
+                        </w:rPr>
+                        <w:t xml:space="preserve"> Device flash Size : 2MBytes</w:t>
                       </w:r>
                     </w:p>
                     <w:p>
@@ -8120,13 +8708,23 @@
                           <w:szCs w:val="14"/>
                         </w:rPr>
                       </w:pPr>
+                      <w:proofErr w:type="gramStart"/>
                       <w:r>
                         <w:rPr>
                           <w:rFonts w:ascii="Times New Roman" w:hAnsi="Times New Roman" w:cs="Times New Roman"/>
                           <w:sz w:val="14"/>
                           <w:szCs w:val="14"/>
                         </w:rPr>
-                        <w:t>10:45:39 : Device family :STM32F76x</w:t>
+                        <w:t>10:45:39 :</w:t>
+                      </w:r>
+                      <w:proofErr w:type="gramEnd"/>
+                      <w:r>
+                        <w:rPr>
+                          <w:rFonts w:ascii="Times New Roman" w:hAnsi="Times New Roman" w:cs="Times New Roman"/>
+                          <w:sz w:val="14"/>
+                          <w:szCs w:val="14"/>
+                        </w:rPr>
+                        <w:t xml:space="preserve"> Device family :STM32F76x</w:t>
                       </w:r>
                     </w:p>
                   </w:txbxContent>
@@ -8362,7 +8960,21 @@
         <w:rPr>
           <w:rFonts w:ascii="Times New Roman" w:hAnsi="Times New Roman" w:cs="Times New Roman"/>
         </w:rPr>
-        <w:t>Change directory to the folder containing the firmware (.srec file), select and open it</w:t>
+        <w:t>Change directory to the folder containing the firmware (.</w:t>
+      </w:r>
+      <w:proofErr w:type="spellStart"/>
+      <w:r>
+        <w:rPr>
+          <w:rFonts w:ascii="Times New Roman" w:hAnsi="Times New Roman" w:cs="Times New Roman"/>
+        </w:rPr>
+        <w:t>srec</w:t>
+      </w:r>
+      <w:proofErr w:type="spellEnd"/>
+      <w:r>
+        <w:rPr>
+          <w:rFonts w:ascii="Times New Roman" w:hAnsi="Times New Roman" w:cs="Times New Roman"/>
+        </w:rPr>
+        <w:t xml:space="preserve"> file), select and open it</w:t>
       </w:r>
     </w:p>
     <w:p>
@@ -8812,7 +9424,14 @@
         <w:rPr>
           <w:rFonts w:ascii="Times New Roman" w:hAnsi="Times New Roman" w:cs="Times New Roman"/>
         </w:rPr>
-        <w:t xml:space="preserve"> boot up and initiliz</w:t>
+        <w:t xml:space="preserve"> boot up and </w:t>
+      </w:r>
+      <w:proofErr w:type="spellStart"/>
+      <w:r>
+        <w:rPr>
+          <w:rFonts w:ascii="Times New Roman" w:hAnsi="Times New Roman" w:cs="Times New Roman"/>
+        </w:rPr>
+        <w:t>initiliz</w:t>
       </w:r>
       <w:r>
         <w:rPr>
@@ -8820,6 +9439,7 @@
         </w:rPr>
         <w:t>e</w:t>
       </w:r>
+      <w:proofErr w:type="spellEnd"/>
       <w:r>
         <w:rPr>
           <w:rFonts w:ascii="Times New Roman" w:hAnsi="Times New Roman" w:cs="Times New Roman"/>
@@ -9020,8 +9640,16 @@
         <w:rPr>
           <w:rFonts w:ascii="Times New Roman" w:hAnsi="Times New Roman" w:cs="Times New Roman"/>
         </w:rPr>
-        <w:t>Create a hotspot as below :</w:t>
-      </w:r>
+        <w:t xml:space="preserve">Create a hotspot as </w:t>
+      </w:r>
+      <w:proofErr w:type="gramStart"/>
+      <w:r>
+        <w:rPr>
+          <w:rFonts w:ascii="Times New Roman" w:hAnsi="Times New Roman" w:cs="Times New Roman"/>
+        </w:rPr>
+        <w:t>below :</w:t>
+      </w:r>
+      <w:proofErr w:type="gramEnd"/>
     </w:p>
     <w:p>
       <w:pPr>
@@ -9701,8 +10329,25 @@
           <w:rFonts w:ascii="Times New Roman" w:hAnsi="Times New Roman" w:cs="Times New Roman"/>
         </w:rPr>
         <w:lastRenderedPageBreak/>
-        <w:t>Input ID,password and name ,after that touch on button “</w:t>
-      </w:r>
+        <w:t xml:space="preserve">Input </w:t>
+      </w:r>
+      <w:proofErr w:type="spellStart"/>
+      <w:proofErr w:type="gramStart"/>
+      <w:r>
+        <w:rPr>
+          <w:rFonts w:ascii="Times New Roman" w:hAnsi="Times New Roman" w:cs="Times New Roman"/>
+        </w:rPr>
+        <w:t>ID,password</w:t>
+      </w:r>
+      <w:proofErr w:type="spellEnd"/>
+      <w:proofErr w:type="gramEnd"/>
+      <w:r>
+        <w:rPr>
+          <w:rFonts w:ascii="Times New Roman" w:hAnsi="Times New Roman" w:cs="Times New Roman"/>
+        </w:rPr>
+        <w:t xml:space="preserve"> and name ,after that touch on button “</w:t>
+      </w:r>
+      <w:proofErr w:type="spellStart"/>
       <w:r>
         <w:rPr>
           <w:rFonts w:ascii="Arial" w:hAnsi="Arial" w:cs="Arial"/>
@@ -9719,6 +10364,7 @@
         </w:rPr>
         <w:t>行</w:t>
       </w:r>
+      <w:proofErr w:type="spellEnd"/>
       <w:r>
         <w:rPr>
           <w:rFonts w:ascii="MS Gothic" w:eastAsia="MS Gothic" w:hAnsi="MS Gothic" w:cs="MS Gothic"/>
@@ -9733,13 +10379,65 @@
           <w:color w:val="222222"/>
           <w:shd w:val="clear" w:color="auto" w:fill="FFFFFF"/>
         </w:rPr>
-        <w:t>(Excute)</w:t>
+        <w:t>(</w:t>
+      </w:r>
+      <w:proofErr w:type="spellStart"/>
+      <w:r>
+        <w:rPr>
+          <w:rFonts w:ascii="Calibri" w:eastAsia="MS Gothic" w:hAnsi="Calibri" w:cs="MS Gothic"/>
+          <w:color w:val="222222"/>
+          <w:shd w:val="clear" w:color="auto" w:fill="FFFFFF"/>
+        </w:rPr>
+        <w:t>Excute</w:t>
+      </w:r>
+      <w:proofErr w:type="spellEnd"/>
+      <w:r>
+        <w:rPr>
+          <w:rFonts w:ascii="Calibri" w:eastAsia="MS Gothic" w:hAnsi="Calibri" w:cs="MS Gothic"/>
+          <w:color w:val="222222"/>
+          <w:shd w:val="clear" w:color="auto" w:fill="FFFFFF"/>
+        </w:rPr>
+        <w:t>)</w:t>
       </w:r>
       <w:r>
         <w:rPr>
           <w:rFonts w:ascii="Times New Roman" w:hAnsi="Times New Roman" w:cs="Times New Roman"/>
         </w:rPr>
         <w:t xml:space="preserve"> to connect AQUBIO board via Bluetooth</w:t>
+      </w:r>
+    </w:p>
+    <w:p>
+      <w:pPr>
+        <w:keepNext/>
+        <w:rPr>
+          <w:rFonts w:ascii="Times New Roman" w:hAnsi="Times New Roman" w:cs="Times New Roman"/>
+        </w:rPr>
+      </w:pPr>
+      <w:r>
+        <w:rPr>
+          <w:rFonts w:ascii="Times New Roman" w:hAnsi="Times New Roman" w:cs="Times New Roman"/>
+        </w:rPr>
+        <w:t xml:space="preserve">*** </w:t>
+      </w:r>
+      <w:proofErr w:type="spellStart"/>
+      <w:r>
+        <w:rPr>
+          <w:rFonts w:ascii="Times New Roman" w:hAnsi="Times New Roman" w:cs="Times New Roman"/>
+        </w:rPr>
+        <w:t>名前</w:t>
+      </w:r>
+      <w:proofErr w:type="spellEnd"/>
+      <w:r>
+        <w:rPr>
+          <w:rFonts w:ascii="Times New Roman" w:hAnsi="Times New Roman" w:cs="Times New Roman"/>
+        </w:rPr>
+        <w:t xml:space="preserve"> (Name)</w:t>
+      </w:r>
+      <w:r>
+        <w:rPr>
+          <w:rFonts w:ascii="Times New Roman" w:hAnsi="Times New Roman" w:cs="Times New Roman"/>
+        </w:rPr>
+        <w:t xml:space="preserve"> : the name of Bluetooth of AQUBIO board</w:t>
       </w:r>
     </w:p>
     <w:p>
@@ -9752,6 +10450,8 @@
           <w:szCs w:val="20"/>
         </w:rPr>
       </w:pPr>
+      <w:bookmarkStart w:id="26" w:name="_GoBack"/>
+      <w:bookmarkEnd w:id="26"/>
       <w:r>
         <w:rPr>
           <w:rFonts w:ascii="Times New Roman" w:hAnsi="Times New Roman" w:cs="Times New Roman"/>
@@ -9806,7 +10506,7 @@
       <w:pPr>
         <w:pStyle w:val="Caption"/>
       </w:pPr>
-      <w:bookmarkStart w:id="26" w:name="_Toc530750505"/>
+      <w:bookmarkStart w:id="27" w:name="_Toc530750505"/>
       <w:r>
         <w:t xml:space="preserve">Figure </w:t>
       </w:r>
@@ -9828,7 +10528,7 @@
       <w:r>
         <w:t xml:space="preserve"> - Excute and connect Bluetooth</w:t>
       </w:r>
-      <w:bookmarkEnd w:id="26"/>
+      <w:bookmarkEnd w:id="27"/>
     </w:p>
     <w:p>
       <w:pPr>
@@ -9849,13 +10549,35 @@
         <w:rPr>
           <w:rFonts w:ascii="Times New Roman" w:hAnsi="Times New Roman" w:cs="Times New Roman"/>
         </w:rPr>
-        <w:t xml:space="preserve">The app have notice to user when </w:t>
-      </w:r>
-      <w:r>
-        <w:rPr>
-          <w:rFonts w:ascii="Times New Roman" w:hAnsi="Times New Roman" w:cs="Times New Roman"/>
-        </w:rPr>
-        <w:t>can not found board. The timeout to connect is 30 seconds</w:t>
+        <w:t xml:space="preserve">The app </w:t>
+      </w:r>
+      <w:proofErr w:type="gramStart"/>
+      <w:r>
+        <w:rPr>
+          <w:rFonts w:ascii="Times New Roman" w:hAnsi="Times New Roman" w:cs="Times New Roman"/>
+        </w:rPr>
+        <w:t>have</w:t>
+      </w:r>
+      <w:proofErr w:type="gramEnd"/>
+      <w:r>
+        <w:rPr>
+          <w:rFonts w:ascii="Times New Roman" w:hAnsi="Times New Roman" w:cs="Times New Roman"/>
+        </w:rPr>
+        <w:t xml:space="preserve"> notice to user when </w:t>
+      </w:r>
+      <w:proofErr w:type="spellStart"/>
+      <w:r>
+        <w:rPr>
+          <w:rFonts w:ascii="Times New Roman" w:hAnsi="Times New Roman" w:cs="Times New Roman"/>
+        </w:rPr>
+        <w:t>can not</w:t>
+      </w:r>
+      <w:proofErr w:type="spellEnd"/>
+      <w:r>
+        <w:rPr>
+          <w:rFonts w:ascii="Times New Roman" w:hAnsi="Times New Roman" w:cs="Times New Roman"/>
+        </w:rPr>
+        <w:t xml:space="preserve"> found board. The timeout to connect is 30 seconds</w:t>
       </w:r>
     </w:p>
     <w:p>
@@ -9913,7 +10635,7 @@
       <w:pPr>
         <w:pStyle w:val="Caption"/>
       </w:pPr>
-      <w:bookmarkStart w:id="27" w:name="_Toc530750506"/>
+      <w:bookmarkStart w:id="28" w:name="_Toc530750506"/>
       <w:r>
         <w:t xml:space="preserve">Figure </w:t>
       </w:r>
@@ -9938,7 +10660,7 @@
       <w:r>
         <w:t>Bluetooth</w:t>
       </w:r>
-      <w:bookmarkEnd w:id="27"/>
+      <w:bookmarkEnd w:id="28"/>
     </w:p>
     <w:p>
       <w:pPr>
@@ -9961,7 +10683,7 @@
           <w:b/>
         </w:rPr>
       </w:pPr>
-      <w:bookmarkStart w:id="28" w:name="_Toc530750606"/>
+      <w:bookmarkStart w:id="29" w:name="_Toc530750606"/>
       <w:r>
         <w:rPr>
           <w:rFonts w:eastAsiaTheme="minorEastAsia"/>
@@ -9984,7 +10706,7 @@
       <w:r>
         <w:t>Connect board via Bluetooth</w:t>
       </w:r>
-      <w:bookmarkEnd w:id="28"/>
+      <w:bookmarkEnd w:id="29"/>
       <w:r>
         <w:t xml:space="preserve"> </w:t>
       </w:r>
@@ -10229,7 +10951,7 @@
       <w:pPr>
         <w:pStyle w:val="Caption"/>
       </w:pPr>
-      <w:bookmarkStart w:id="29" w:name="_Toc530750507"/>
+      <w:bookmarkStart w:id="30" w:name="_Toc530750507"/>
       <w:r>
         <w:t xml:space="preserve">Figure </w:t>
       </w:r>
@@ -10251,7 +10973,7 @@
       <w:r>
         <w:t xml:space="preserve"> - Verify PIN code</w:t>
       </w:r>
-      <w:bookmarkEnd w:id="29"/>
+      <w:bookmarkEnd w:id="30"/>
     </w:p>
     <w:p>
       <w:pPr>
@@ -10337,7 +11059,7 @@
       <w:pPr>
         <w:pStyle w:val="Caption"/>
       </w:pPr>
-      <w:bookmarkStart w:id="30" w:name="_Toc530750508"/>
+      <w:bookmarkStart w:id="31" w:name="_Toc530750508"/>
       <w:r>
         <w:t xml:space="preserve">Figure </w:t>
       </w:r>
@@ -10362,7 +11084,7 @@
       <w:r>
         <w:t>AQUBIO authentication complete</w:t>
       </w:r>
-      <w:bookmarkEnd w:id="30"/>
+      <w:bookmarkEnd w:id="31"/>
       <w:r>
         <w:t>d</w:t>
       </w:r>
@@ -10389,7 +11111,7 @@
           <w:i/>
         </w:rPr>
       </w:pPr>
-      <w:bookmarkStart w:id="31" w:name="_Toc530750607"/>
+      <w:bookmarkStart w:id="32" w:name="_Toc530750607"/>
       <w:r>
         <w:br w:type="page"/>
       </w:r>
@@ -10423,7 +11145,7 @@
       <w:r>
         <w:t>Update firmware via Wi-fi hotspot</w:t>
       </w:r>
-      <w:bookmarkEnd w:id="31"/>
+      <w:bookmarkEnd w:id="32"/>
       <w:r>
         <w:t xml:space="preserve"> </w:t>
       </w:r>
@@ -10713,7 +11435,7 @@
       <w:pPr>
         <w:pStyle w:val="Caption"/>
       </w:pPr>
-      <w:bookmarkStart w:id="32" w:name="_Toc530750509"/>
+      <w:bookmarkStart w:id="33" w:name="_Toc530750509"/>
       <w:r>
         <w:t xml:space="preserve">Figure </w:t>
       </w:r>
@@ -10747,7 +11469,7 @@
       <w:r>
         <w:t xml:space="preserve"> update</w:t>
       </w:r>
-      <w:bookmarkEnd w:id="32"/>
+      <w:bookmarkEnd w:id="33"/>
     </w:p>
     <w:p>
       <w:pPr>
@@ -10782,6 +11504,8 @@
         <w:lastRenderedPageBreak/>
         <w:t>Touch on button “</w:t>
       </w:r>
+      <w:proofErr w:type="spellStart"/>
+      <w:proofErr w:type="gramStart"/>
       <w:r>
         <w:rPr>
           <w:rFonts w:ascii="Arial" w:hAnsi="Arial" w:cs="Arial"/>
@@ -10798,11 +11522,26 @@
         </w:rPr>
         <w:t>行</w:t>
       </w:r>
-      <w:r>
-        <w:rPr>
-          <w:rFonts w:ascii="Times New Roman" w:hAnsi="Times New Roman" w:cs="Times New Roman"/>
-        </w:rPr>
-        <w:t>”(Send file) to start send</w:t>
+      <w:proofErr w:type="spellEnd"/>
+      <w:r>
+        <w:rPr>
+          <w:rFonts w:ascii="Times New Roman" w:hAnsi="Times New Roman" w:cs="Times New Roman"/>
+        </w:rPr>
+        <w:t>”(</w:t>
+      </w:r>
+      <w:proofErr w:type="gramEnd"/>
+      <w:r>
+        <w:rPr>
+          <w:rFonts w:ascii="Times New Roman" w:hAnsi="Times New Roman" w:cs="Times New Roman"/>
+        </w:rPr>
+        <w:t xml:space="preserve">Send file) to start </w:t>
+      </w:r>
+      <w:proofErr w:type="spellStart"/>
+      <w:r>
+        <w:rPr>
+          <w:rFonts w:ascii="Times New Roman" w:hAnsi="Times New Roman" w:cs="Times New Roman"/>
+        </w:rPr>
+        <w:t>send</w:t>
       </w:r>
       <w:r>
         <w:rPr>
@@ -10810,6 +11549,7 @@
         </w:rPr>
         <w:t>ind</w:t>
       </w:r>
+      <w:proofErr w:type="spellEnd"/>
       <w:r>
         <w:rPr>
           <w:rFonts w:ascii="Times New Roman" w:hAnsi="Times New Roman" w:cs="Times New Roman"/>
@@ -10881,8 +11621,16 @@
         <w:rPr>
           <w:rFonts w:ascii="Times New Roman" w:hAnsi="Times New Roman" w:cs="Times New Roman"/>
         </w:rPr>
-        <w:t xml:space="preserve"> wifi</w:t>
-      </w:r>
+        <w:t xml:space="preserve"> </w:t>
+      </w:r>
+      <w:proofErr w:type="spellStart"/>
+      <w:r>
+        <w:rPr>
+          <w:rFonts w:ascii="Times New Roman" w:hAnsi="Times New Roman" w:cs="Times New Roman"/>
+        </w:rPr>
+        <w:t>wifi</w:t>
+      </w:r>
+      <w:proofErr w:type="spellEnd"/>
       <w:r>
         <w:rPr>
           <w:rFonts w:ascii="Times New Roman" w:hAnsi="Times New Roman" w:cs="Times New Roman"/>
@@ -11076,7 +11824,7 @@
       <w:pPr>
         <w:pStyle w:val="Caption"/>
       </w:pPr>
-      <w:bookmarkStart w:id="33" w:name="_Toc530750510"/>
+      <w:bookmarkStart w:id="34" w:name="_Toc530750510"/>
       <w:r>
         <w:t xml:space="preserve">Figure </w:t>
       </w:r>
@@ -11101,7 +11849,7 @@
       <w:r>
         <w:t>firmware</w:t>
       </w:r>
-      <w:bookmarkEnd w:id="33"/>
+      <w:bookmarkEnd w:id="34"/>
     </w:p>
     <w:p>
       <w:pPr>
@@ -11381,7 +12129,7 @@
       <w:pPr>
         <w:pStyle w:val="Caption"/>
       </w:pPr>
-      <w:bookmarkStart w:id="34" w:name="_Toc530750511"/>
+      <w:bookmarkStart w:id="35" w:name="_Toc530750511"/>
       <w:r>
         <w:t xml:space="preserve">Figure </w:t>
       </w:r>
@@ -11406,30 +12154,28 @@
       <w:r>
         <w:t xml:space="preserve"> AQUBIO download complete</w:t>
       </w:r>
-      <w:bookmarkEnd w:id="34"/>
-    </w:p>
-    <w:p>
-      <w:pPr>
-        <w:rPr>
-          <w:rFonts w:ascii="Times New Roman" w:hAnsi="Times New Roman" w:cs="Times New Roman"/>
-        </w:rPr>
-      </w:pPr>
-    </w:p>
-    <w:p>
-      <w:pPr>
-        <w:rPr>
-          <w:rFonts w:ascii="Times New Roman" w:hAnsi="Times New Roman" w:cs="Times New Roman"/>
-        </w:rPr>
-      </w:pPr>
-    </w:p>
-    <w:p>
-      <w:pPr>
-        <w:rPr>
-          <w:rFonts w:ascii="Times New Roman" w:hAnsi="Times New Roman" w:cs="Times New Roman"/>
-        </w:rPr>
-      </w:pPr>
-      <w:bookmarkStart w:id="35" w:name="_GoBack"/>
       <w:bookmarkEnd w:id="35"/>
+    </w:p>
+    <w:p>
+      <w:pPr>
+        <w:rPr>
+          <w:rFonts w:ascii="Times New Roman" w:hAnsi="Times New Roman" w:cs="Times New Roman"/>
+        </w:rPr>
+      </w:pPr>
+    </w:p>
+    <w:p>
+      <w:pPr>
+        <w:rPr>
+          <w:rFonts w:ascii="Times New Roman" w:hAnsi="Times New Roman" w:cs="Times New Roman"/>
+        </w:rPr>
+      </w:pPr>
+    </w:p>
+    <w:p>
+      <w:pPr>
+        <w:rPr>
+          <w:rFonts w:ascii="Times New Roman" w:hAnsi="Times New Roman" w:cs="Times New Roman"/>
+        </w:rPr>
+      </w:pPr>
       <w:r>
         <w:rPr>
           <w:rFonts w:ascii="Times New Roman" w:hAnsi="Times New Roman" w:cs="Times New Roman"/>
@@ -16113,6 +16859,119 @@
     </w:lvl>
   </w:abstractNum>
   <w:abstractNum w:abstractNumId="32" w15:restartNumberingAfterBreak="0">
+    <w:nsid w:val="5E9E1EE6"/>
+    <w:multiLevelType w:val="hybridMultilevel"/>
+    <w:tmpl w:val="79506E5C"/>
+    <w:lvl w:ilvl="0" w:tplc="6888CA5A">
+      <w:start w:val="14"/>
+      <w:numFmt w:val="bullet"/>
+      <w:lvlText w:val=""/>
+      <w:lvlJc w:val="left"/>
+      <w:pPr>
+        <w:ind w:left="720" w:hanging="360"/>
+      </w:pPr>
+      <w:rPr>
+        <w:rFonts w:ascii="Symbol" w:eastAsiaTheme="minorEastAsia" w:hAnsi="Symbol" w:cs="Times New Roman" w:hint="default"/>
+      </w:rPr>
+    </w:lvl>
+    <w:lvl w:ilvl="1" w:tplc="04090003" w:tentative="1">
+      <w:start w:val="1"/>
+      <w:numFmt w:val="bullet"/>
+      <w:lvlText w:val="o"/>
+      <w:lvlJc w:val="left"/>
+      <w:pPr>
+        <w:ind w:left="1440" w:hanging="360"/>
+      </w:pPr>
+      <w:rPr>
+        <w:rFonts w:ascii="Courier New" w:hAnsi="Courier New" w:cs="Courier New" w:hint="default"/>
+      </w:rPr>
+    </w:lvl>
+    <w:lvl w:ilvl="2" w:tplc="04090005" w:tentative="1">
+      <w:start w:val="1"/>
+      <w:numFmt w:val="bullet"/>
+      <w:lvlText w:val=""/>
+      <w:lvlJc w:val="left"/>
+      <w:pPr>
+        <w:ind w:left="2160" w:hanging="360"/>
+      </w:pPr>
+      <w:rPr>
+        <w:rFonts w:ascii="Wingdings" w:hAnsi="Wingdings" w:hint="default"/>
+      </w:rPr>
+    </w:lvl>
+    <w:lvl w:ilvl="3" w:tplc="04090001" w:tentative="1">
+      <w:start w:val="1"/>
+      <w:numFmt w:val="bullet"/>
+      <w:lvlText w:val=""/>
+      <w:lvlJc w:val="left"/>
+      <w:pPr>
+        <w:ind w:left="2880" w:hanging="360"/>
+      </w:pPr>
+      <w:rPr>
+        <w:rFonts w:ascii="Symbol" w:hAnsi="Symbol" w:hint="default"/>
+      </w:rPr>
+    </w:lvl>
+    <w:lvl w:ilvl="4" w:tplc="04090003" w:tentative="1">
+      <w:start w:val="1"/>
+      <w:numFmt w:val="bullet"/>
+      <w:lvlText w:val="o"/>
+      <w:lvlJc w:val="left"/>
+      <w:pPr>
+        <w:ind w:left="3600" w:hanging="360"/>
+      </w:pPr>
+      <w:rPr>
+        <w:rFonts w:ascii="Courier New" w:hAnsi="Courier New" w:cs="Courier New" w:hint="default"/>
+      </w:rPr>
+    </w:lvl>
+    <w:lvl w:ilvl="5" w:tplc="04090005" w:tentative="1">
+      <w:start w:val="1"/>
+      <w:numFmt w:val="bullet"/>
+      <w:lvlText w:val=""/>
+      <w:lvlJc w:val="left"/>
+      <w:pPr>
+        <w:ind w:left="4320" w:hanging="360"/>
+      </w:pPr>
+      <w:rPr>
+        <w:rFonts w:ascii="Wingdings" w:hAnsi="Wingdings" w:hint="default"/>
+      </w:rPr>
+    </w:lvl>
+    <w:lvl w:ilvl="6" w:tplc="04090001" w:tentative="1">
+      <w:start w:val="1"/>
+      <w:numFmt w:val="bullet"/>
+      <w:lvlText w:val=""/>
+      <w:lvlJc w:val="left"/>
+      <w:pPr>
+        <w:ind w:left="5040" w:hanging="360"/>
+      </w:pPr>
+      <w:rPr>
+        <w:rFonts w:ascii="Symbol" w:hAnsi="Symbol" w:hint="default"/>
+      </w:rPr>
+    </w:lvl>
+    <w:lvl w:ilvl="7" w:tplc="04090003" w:tentative="1">
+      <w:start w:val="1"/>
+      <w:numFmt w:val="bullet"/>
+      <w:lvlText w:val="o"/>
+      <w:lvlJc w:val="left"/>
+      <w:pPr>
+        <w:ind w:left="5760" w:hanging="360"/>
+      </w:pPr>
+      <w:rPr>
+        <w:rFonts w:ascii="Courier New" w:hAnsi="Courier New" w:cs="Courier New" w:hint="default"/>
+      </w:rPr>
+    </w:lvl>
+    <w:lvl w:ilvl="8" w:tplc="04090005" w:tentative="1">
+      <w:start w:val="1"/>
+      <w:numFmt w:val="bullet"/>
+      <w:lvlText w:val=""/>
+      <w:lvlJc w:val="left"/>
+      <w:pPr>
+        <w:ind w:left="6480" w:hanging="360"/>
+      </w:pPr>
+      <w:rPr>
+        <w:rFonts w:ascii="Wingdings" w:hAnsi="Wingdings" w:hint="default"/>
+      </w:rPr>
+    </w:lvl>
+  </w:abstractNum>
+  <w:abstractNum w:abstractNumId="33" w15:restartNumberingAfterBreak="0">
     <w:nsid w:val="61E31D56"/>
     <w:multiLevelType w:val="multilevel"/>
     <w:tmpl w:val="35B6FBD8"/>
@@ -16225,7 +17084,7 @@
       </w:pPr>
     </w:lvl>
   </w:abstractNum>
-  <w:abstractNum w:abstractNumId="33" w15:restartNumberingAfterBreak="0">
+  <w:abstractNum w:abstractNumId="34" w15:restartNumberingAfterBreak="0">
     <w:nsid w:val="657745A0"/>
     <w:multiLevelType w:val="hybridMultilevel"/>
     <w:tmpl w:val="529EDEEE"/>
@@ -16315,7 +17174,7 @@
       </w:pPr>
     </w:lvl>
   </w:abstractNum>
-  <w:abstractNum w:abstractNumId="34" w15:restartNumberingAfterBreak="0">
+  <w:abstractNum w:abstractNumId="35" w15:restartNumberingAfterBreak="0">
     <w:nsid w:val="65E6629A"/>
     <w:multiLevelType w:val="hybridMultilevel"/>
     <w:tmpl w:val="F13874BE"/>
@@ -16404,7 +17263,7 @@
       </w:pPr>
     </w:lvl>
   </w:abstractNum>
-  <w:abstractNum w:abstractNumId="35" w15:restartNumberingAfterBreak="0">
+  <w:abstractNum w:abstractNumId="36" w15:restartNumberingAfterBreak="0">
     <w:nsid w:val="67E03D36"/>
     <w:multiLevelType w:val="multilevel"/>
     <w:tmpl w:val="13F4EF12"/>
@@ -16553,7 +17412,7 @@
       </w:rPr>
     </w:lvl>
   </w:abstractNum>
-  <w:abstractNum w:abstractNumId="36" w15:restartNumberingAfterBreak="0">
+  <w:abstractNum w:abstractNumId="37" w15:restartNumberingAfterBreak="0">
     <w:nsid w:val="692C7A07"/>
     <w:multiLevelType w:val="hybridMultilevel"/>
     <w:tmpl w:val="55F864B8"/>
@@ -16642,7 +17501,7 @@
       </w:pPr>
     </w:lvl>
   </w:abstractNum>
-  <w:abstractNum w:abstractNumId="37" w15:restartNumberingAfterBreak="0">
+  <w:abstractNum w:abstractNumId="38" w15:restartNumberingAfterBreak="0">
     <w:nsid w:val="6B3766C9"/>
     <w:multiLevelType w:val="multilevel"/>
     <w:tmpl w:val="039CF6D4"/>
@@ -16755,7 +17614,7 @@
       </w:pPr>
     </w:lvl>
   </w:abstractNum>
-  <w:abstractNum w:abstractNumId="38" w15:restartNumberingAfterBreak="0">
+  <w:abstractNum w:abstractNumId="39" w15:restartNumberingAfterBreak="0">
     <w:nsid w:val="6D1F1F92"/>
     <w:multiLevelType w:val="multilevel"/>
     <w:tmpl w:val="AA0647C4"/>
@@ -16904,7 +17763,7 @@
       </w:rPr>
     </w:lvl>
   </w:abstractNum>
-  <w:abstractNum w:abstractNumId="39" w15:restartNumberingAfterBreak="0">
+  <w:abstractNum w:abstractNumId="40" w15:restartNumberingAfterBreak="0">
     <w:nsid w:val="756A4002"/>
     <w:multiLevelType w:val="multilevel"/>
     <w:tmpl w:val="6A42F390"/>
@@ -17052,7 +17911,7 @@
       </w:rPr>
     </w:lvl>
   </w:abstractNum>
-  <w:abstractNum w:abstractNumId="40" w15:restartNumberingAfterBreak="0">
+  <w:abstractNum w:abstractNumId="41" w15:restartNumberingAfterBreak="0">
     <w:nsid w:val="76F72A64"/>
     <w:multiLevelType w:val="multilevel"/>
     <w:tmpl w:val="10ACD862"/>
@@ -17169,7 +18028,7 @@
       </w:pPr>
     </w:lvl>
   </w:abstractNum>
-  <w:abstractNum w:abstractNumId="41" w15:restartNumberingAfterBreak="0">
+  <w:abstractNum w:abstractNumId="42" w15:restartNumberingAfterBreak="0">
     <w:nsid w:val="76FE4CFE"/>
     <w:multiLevelType w:val="hybridMultilevel"/>
     <w:tmpl w:val="ED4E6F0C"/>
@@ -17282,7 +18141,7 @@
       </w:rPr>
     </w:lvl>
   </w:abstractNum>
-  <w:abstractNum w:abstractNumId="42" w15:restartNumberingAfterBreak="0">
+  <w:abstractNum w:abstractNumId="43" w15:restartNumberingAfterBreak="0">
     <w:nsid w:val="781342C6"/>
     <w:multiLevelType w:val="multilevel"/>
     <w:tmpl w:val="EC1CB2BA"/>
@@ -17431,7 +18290,7 @@
       </w:rPr>
     </w:lvl>
   </w:abstractNum>
-  <w:abstractNum w:abstractNumId="43" w15:restartNumberingAfterBreak="0">
+  <w:abstractNum w:abstractNumId="44" w15:restartNumberingAfterBreak="0">
     <w:nsid w:val="78E660EA"/>
     <w:multiLevelType w:val="multilevel"/>
     <w:tmpl w:val="BEA6840C"/>
@@ -17548,7 +18407,7 @@
       </w:pPr>
     </w:lvl>
   </w:abstractNum>
-  <w:abstractNum w:abstractNumId="44" w15:restartNumberingAfterBreak="0">
+  <w:abstractNum w:abstractNumId="45" w15:restartNumberingAfterBreak="0">
     <w:nsid w:val="7CDC4857"/>
     <w:multiLevelType w:val="hybridMultilevel"/>
     <w:tmpl w:val="E33059E8"/>
@@ -17640,7 +18499,7 @@
       </w:pPr>
     </w:lvl>
   </w:abstractNum>
-  <w:abstractNum w:abstractNumId="45" w15:restartNumberingAfterBreak="0">
+  <w:abstractNum w:abstractNumId="46" w15:restartNumberingAfterBreak="0">
     <w:nsid w:val="7F705335"/>
     <w:multiLevelType w:val="multilevel"/>
     <w:tmpl w:val="ABF44340"/>
@@ -17790,7 +18649,7 @@
     </w:lvl>
   </w:abstractNum>
   <w:num w:numId="1">
-    <w:abstractNumId w:val="44"/>
+    <w:abstractNumId w:val="45"/>
   </w:num>
   <w:num w:numId="2">
     <w:abstractNumId w:val="15"/>
@@ -17805,7 +18664,7 @@
     <w:abstractNumId w:val="13"/>
   </w:num>
   <w:num w:numId="6">
-    <w:abstractNumId w:val="45"/>
+    <w:abstractNumId w:val="46"/>
   </w:num>
   <w:num w:numId="7">
     <w:abstractNumId w:val="23"/>
@@ -17823,13 +18682,13 @@
     <w:abstractNumId w:val="21"/>
   </w:num>
   <w:num w:numId="12">
-    <w:abstractNumId w:val="32"/>
+    <w:abstractNumId w:val="33"/>
   </w:num>
   <w:num w:numId="13">
     <w:abstractNumId w:val="10"/>
   </w:num>
   <w:num w:numId="14">
-    <w:abstractNumId w:val="41"/>
+    <w:abstractNumId w:val="42"/>
   </w:num>
   <w:num w:numId="15">
     <w:abstractNumId w:val="1"/>
@@ -17841,7 +18700,7 @@
     <w:abstractNumId w:val="24"/>
   </w:num>
   <w:num w:numId="18">
-    <w:abstractNumId w:val="35"/>
+    <w:abstractNumId w:val="36"/>
   </w:num>
   <w:num w:numId="19">
     <w:abstractNumId w:val="3"/>
@@ -17862,7 +18721,7 @@
     <w:abstractNumId w:val="8"/>
   </w:num>
   <w:num w:numId="25">
-    <w:abstractNumId w:val="42"/>
+    <w:abstractNumId w:val="43"/>
   </w:num>
   <w:num w:numId="26">
     <w:abstractNumId w:val="16"/>
@@ -17871,28 +18730,28 @@
     <w:abstractNumId w:val="11"/>
   </w:num>
   <w:num w:numId="28">
-    <w:abstractNumId w:val="38"/>
+    <w:abstractNumId w:val="39"/>
   </w:num>
   <w:num w:numId="29">
     <w:abstractNumId w:val="30"/>
   </w:num>
   <w:num w:numId="30">
-    <w:abstractNumId w:val="39"/>
+    <w:abstractNumId w:val="40"/>
   </w:num>
   <w:num w:numId="31">
     <w:abstractNumId w:val="5"/>
   </w:num>
   <w:num w:numId="32">
-    <w:abstractNumId w:val="43"/>
+    <w:abstractNumId w:val="44"/>
   </w:num>
   <w:num w:numId="33">
-    <w:abstractNumId w:val="40"/>
+    <w:abstractNumId w:val="41"/>
   </w:num>
   <w:num w:numId="34">
     <w:abstractNumId w:val="4"/>
   </w:num>
   <w:num w:numId="35">
-    <w:abstractNumId w:val="37"/>
+    <w:abstractNumId w:val="38"/>
   </w:num>
   <w:num w:numId="36">
     <w:abstractNumId w:val="18"/>
@@ -17907,7 +18766,7 @@
     <w:abstractNumId w:val="20"/>
   </w:num>
   <w:num w:numId="40">
-    <w:abstractNumId w:val="33"/>
+    <w:abstractNumId w:val="34"/>
   </w:num>
   <w:num w:numId="41">
     <w:abstractNumId w:val="14"/>
@@ -17916,7 +18775,7 @@
     <w:abstractNumId w:val="26"/>
   </w:num>
   <w:num w:numId="43">
-    <w:abstractNumId w:val="34"/>
+    <w:abstractNumId w:val="35"/>
   </w:num>
   <w:num w:numId="44">
     <w:abstractNumId w:val="31"/>
@@ -17925,7 +18784,10 @@
     <w:abstractNumId w:val="17"/>
   </w:num>
   <w:num w:numId="46">
-    <w:abstractNumId w:val="36"/>
+    <w:abstractNumId w:val="37"/>
+  </w:num>
+  <w:num w:numId="47">
+    <w:abstractNumId w:val="32"/>
   </w:num>
 </w:numbering>
 </file>
@@ -19194,7 +20056,7 @@
 </file>
 
 <file path=customXml/itemProps1.xml><?xml version="1.0" encoding="utf-8"?>
-<ds:datastoreItem xmlns:ds="http://schemas.openxmlformats.org/officeDocument/2006/customXml" ds:itemID="{8CC6DDE1-B2C1-4E41-8162-5B2D41ED5ADA}">
+<ds:datastoreItem xmlns:ds="http://schemas.openxmlformats.org/officeDocument/2006/customXml" ds:itemID="{E60DE905-9560-4C0D-96FF-E5681E45A83D}">
   <ds:schemaRefs>
     <ds:schemaRef ds:uri="http://schemas.openxmlformats.org/officeDocument/2006/bibliography"/>
   </ds:schemaRefs>

</xml_diff>